<commit_message>
update loan management and loan history management
</commit_message>
<xml_diff>
--- a/PatchNote.docx
+++ b/PatchNote.docx
@@ -340,55 +340,1765 @@
                 <w:sz w:val="28"/>
                 <w:szCs w:val="28"/>
               </w:rPr>
-              <w:t>D</w:t>
+              <w:t>Done</w:t>
+            </w:r>
+          </w:p>
+        </w:tc>
+      </w:tr>
+      <w:tr>
+        <w:tc>
+          <w:tcPr>
+            <w:tcW w:w="932" w:type="dxa"/>
+            <w:tcBorders>
+              <w:top w:val="single" w:sz="4" w:space="0" w:color="auto"/>
+              <w:left w:val="single" w:sz="4" w:space="0" w:color="auto"/>
+              <w:bottom w:val="single" w:sz="4" w:space="0" w:color="auto"/>
+              <w:right w:val="single" w:sz="4" w:space="0" w:color="auto"/>
+            </w:tcBorders>
+            <w:vAlign w:val="center"/>
+          </w:tcPr>
+          <w:p>
+            <w:pPr>
+              <w:spacing w:before="120" w:line="360" w:lineRule="auto"/>
+              <w:rPr>
+                <w:rFonts w:cs="Times New Roman"/>
+                <w:sz w:val="28"/>
+                <w:szCs w:val="28"/>
+              </w:rPr>
+            </w:pPr>
+            <w:r>
+              <w:rPr>
+                <w:rFonts w:cs="Times New Roman"/>
+                <w:sz w:val="28"/>
+                <w:szCs w:val="28"/>
+              </w:rPr>
+              <w:t>2</w:t>
+            </w:r>
+          </w:p>
+        </w:tc>
+        <w:tc>
+          <w:tcPr>
+            <w:tcW w:w="3174" w:type="dxa"/>
+            <w:tcBorders>
+              <w:top w:val="single" w:sz="4" w:space="0" w:color="auto"/>
+              <w:left w:val="single" w:sz="4" w:space="0" w:color="auto"/>
+              <w:bottom w:val="single" w:sz="4" w:space="0" w:color="auto"/>
+              <w:right w:val="single" w:sz="4" w:space="0" w:color="auto"/>
+            </w:tcBorders>
+            <w:vAlign w:val="center"/>
+          </w:tcPr>
+          <w:p>
+            <w:pPr>
+              <w:spacing w:before="120" w:line="360" w:lineRule="auto"/>
+              <w:jc w:val="left"/>
+              <w:rPr>
+                <w:rFonts w:cs="Times New Roman"/>
+                <w:sz w:val="28"/>
+                <w:szCs w:val="28"/>
+              </w:rPr>
+            </w:pPr>
+            <w:r>
+              <w:rPr>
+                <w:rFonts w:cs="Times New Roman"/>
+                <w:sz w:val="28"/>
+                <w:szCs w:val="28"/>
+              </w:rPr>
+              <w:t>Add Loan</w:t>
+            </w:r>
+            <w:r>
+              <w:rPr>
+                <w:rFonts w:cs="Times New Roman"/>
+                <w:sz w:val="28"/>
+                <w:szCs w:val="28"/>
+              </w:rPr>
+              <w:t xml:space="preserve"> Slip</w:t>
+            </w:r>
+          </w:p>
+        </w:tc>
+        <w:tc>
+          <w:tcPr>
+            <w:tcW w:w="2686" w:type="dxa"/>
+            <w:tcBorders>
+              <w:top w:val="single" w:sz="4" w:space="0" w:color="auto"/>
+              <w:left w:val="single" w:sz="4" w:space="0" w:color="auto"/>
+              <w:bottom w:val="single" w:sz="4" w:space="0" w:color="auto"/>
+              <w:right w:val="single" w:sz="4" w:space="0" w:color="auto"/>
+            </w:tcBorders>
+            <w:vAlign w:val="center"/>
+          </w:tcPr>
+          <w:p>
+            <w:pPr>
+              <w:spacing w:before="120" w:line="360" w:lineRule="auto"/>
+              <w:rPr>
+                <w:rFonts w:cs="Times New Roman"/>
+                <w:sz w:val="28"/>
+                <w:szCs w:val="28"/>
+              </w:rPr>
+            </w:pPr>
+          </w:p>
+        </w:tc>
+        <w:tc>
+          <w:tcPr>
+            <w:tcW w:w="2270" w:type="dxa"/>
+            <w:tcBorders>
+              <w:top w:val="single" w:sz="4" w:space="0" w:color="auto"/>
+              <w:left w:val="single" w:sz="4" w:space="0" w:color="auto"/>
+              <w:bottom w:val="single" w:sz="4" w:space="0" w:color="auto"/>
+              <w:right w:val="single" w:sz="4" w:space="0" w:color="auto"/>
+            </w:tcBorders>
+            <w:vAlign w:val="center"/>
+          </w:tcPr>
+          <w:p>
+            <w:pPr>
+              <w:spacing w:before="120" w:line="360" w:lineRule="auto"/>
+              <w:jc w:val="left"/>
+              <w:rPr>
+                <w:rFonts w:cs="Times New Roman"/>
+                <w:sz w:val="28"/>
+                <w:szCs w:val="28"/>
+              </w:rPr>
+            </w:pPr>
+            <w:r>
+              <w:rPr>
+                <w:rFonts w:cs="Times New Roman"/>
+                <w:sz w:val="28"/>
+                <w:szCs w:val="28"/>
+              </w:rPr>
+              <w:t>Not done Edit Note</w:t>
+            </w:r>
+          </w:p>
+        </w:tc>
+      </w:tr>
+    </w:tbl>
+    <w:p>
+      <w:pPr>
+        <w:spacing w:before="120" w:line="360" w:lineRule="auto"/>
+        <w:rPr>
+          <w:rFonts w:cs="Times New Roman"/>
+          <w:sz w:val="28"/>
+          <w:szCs w:val="28"/>
+        </w:rPr>
+      </w:pPr>
+    </w:p>
+    <w:p>
+      <w:pPr>
+        <w:spacing w:after="160" w:line="259" w:lineRule="auto"/>
+        <w:jc w:val="left"/>
+        <w:rPr>
+          <w:rFonts w:cs="Times New Roman"/>
+          <w:b/>
+          <w:sz w:val="28"/>
+          <w:szCs w:val="28"/>
+        </w:rPr>
+      </w:pPr>
+      <w:r>
+        <w:rPr>
+          <w:rFonts w:cs="Times New Roman"/>
+          <w:b/>
+          <w:sz w:val="28"/>
+          <w:szCs w:val="28"/>
+        </w:rPr>
+        <w:t xml:space="preserve">[Date: </w:t>
+      </w:r>
+      <w:r>
+        <w:rPr>
+          <w:rFonts w:cs="Times New Roman"/>
+          <w:b/>
+          <w:sz w:val="28"/>
+          <w:szCs w:val="28"/>
+        </w:rPr>
+        <w:t>8</w:t>
+      </w:r>
+      <w:r>
+        <w:rPr>
+          <w:rFonts w:cs="Times New Roman"/>
+          <w:b/>
+          <w:sz w:val="28"/>
+          <w:szCs w:val="28"/>
+        </w:rPr>
+        <w:t>/</w:t>
+      </w:r>
+      <w:r>
+        <w:rPr>
+          <w:rFonts w:cs="Times New Roman"/>
+          <w:b/>
+          <w:sz w:val="28"/>
+          <w:szCs w:val="28"/>
+        </w:rPr>
+        <w:t>12</w:t>
+      </w:r>
+      <w:r>
+        <w:rPr>
+          <w:rFonts w:cs="Times New Roman"/>
+          <w:b/>
+          <w:sz w:val="28"/>
+          <w:szCs w:val="28"/>
+        </w:rPr>
+        <w:t>/2023</w:t>
+      </w:r>
+      <w:r>
+        <w:rPr>
+          <w:rFonts w:cs="Times New Roman"/>
+          <w:b/>
+          <w:sz w:val="28"/>
+          <w:szCs w:val="28"/>
+        </w:rPr>
+        <w:t xml:space="preserve"> – 14/12/2023</w:t>
+      </w:r>
+      <w:r>
+        <w:rPr>
+          <w:rFonts w:cs="Times New Roman"/>
+          <w:b/>
+          <w:sz w:val="28"/>
+          <w:szCs w:val="28"/>
+        </w:rPr>
+        <w:t>]</w:t>
+      </w:r>
+    </w:p>
+    <w:tbl>
+      <w:tblPr>
+        <w:tblStyle w:val="TableGrid"/>
+        <w:tblW w:w="0" w:type="auto"/>
+        <w:tblInd w:w="0" w:type="dxa"/>
+        <w:tblLook w:val="04A0" w:firstRow="1" w:lastRow="0" w:firstColumn="1" w:lastColumn="0" w:noHBand="0" w:noVBand="1"/>
+      </w:tblPr>
+      <w:tblGrid>
+        <w:gridCol w:w="932"/>
+        <w:gridCol w:w="3174"/>
+        <w:gridCol w:w="2686"/>
+        <w:gridCol w:w="2270"/>
+      </w:tblGrid>
+      <w:tr>
+        <w:tc>
+          <w:tcPr>
+            <w:tcW w:w="932" w:type="dxa"/>
+            <w:tcBorders>
+              <w:top w:val="single" w:sz="4" w:space="0" w:color="auto"/>
+              <w:left w:val="single" w:sz="4" w:space="0" w:color="auto"/>
+              <w:bottom w:val="single" w:sz="4" w:space="0" w:color="auto"/>
+              <w:right w:val="single" w:sz="4" w:space="0" w:color="auto"/>
+            </w:tcBorders>
+            <w:hideMark/>
+          </w:tcPr>
+          <w:p>
+            <w:pPr>
+              <w:spacing w:before="120" w:line="360" w:lineRule="auto"/>
+              <w:rPr>
+                <w:rFonts w:cs="Times New Roman"/>
+                <w:sz w:val="28"/>
+                <w:szCs w:val="28"/>
+              </w:rPr>
+            </w:pPr>
+            <w:r>
+              <w:rPr>
+                <w:rFonts w:cs="Times New Roman"/>
+                <w:sz w:val="28"/>
+                <w:szCs w:val="28"/>
+              </w:rPr>
+              <w:t>Index</w:t>
+            </w:r>
+          </w:p>
+        </w:tc>
+        <w:tc>
+          <w:tcPr>
+            <w:tcW w:w="3174" w:type="dxa"/>
+            <w:tcBorders>
+              <w:top w:val="single" w:sz="4" w:space="0" w:color="auto"/>
+              <w:left w:val="single" w:sz="4" w:space="0" w:color="auto"/>
+              <w:bottom w:val="single" w:sz="4" w:space="0" w:color="auto"/>
+              <w:right w:val="single" w:sz="4" w:space="0" w:color="auto"/>
+            </w:tcBorders>
+            <w:hideMark/>
+          </w:tcPr>
+          <w:p>
+            <w:pPr>
+              <w:spacing w:before="120" w:line="360" w:lineRule="auto"/>
+              <w:rPr>
+                <w:rFonts w:cs="Times New Roman"/>
+                <w:sz w:val="28"/>
+                <w:szCs w:val="28"/>
+              </w:rPr>
+            </w:pPr>
+            <w:r>
+              <w:rPr>
+                <w:rFonts w:cs="Times New Roman"/>
+                <w:sz w:val="28"/>
+                <w:szCs w:val="28"/>
+              </w:rPr>
+              <w:t>Feature</w:t>
+            </w:r>
+          </w:p>
+        </w:tc>
+        <w:tc>
+          <w:tcPr>
+            <w:tcW w:w="2686" w:type="dxa"/>
+            <w:tcBorders>
+              <w:top w:val="single" w:sz="4" w:space="0" w:color="auto"/>
+              <w:left w:val="single" w:sz="4" w:space="0" w:color="auto"/>
+              <w:bottom w:val="single" w:sz="4" w:space="0" w:color="auto"/>
+              <w:right w:val="single" w:sz="4" w:space="0" w:color="auto"/>
+            </w:tcBorders>
+            <w:hideMark/>
+          </w:tcPr>
+          <w:p>
+            <w:pPr>
+              <w:spacing w:before="120" w:line="360" w:lineRule="auto"/>
+              <w:rPr>
+                <w:rFonts w:cs="Times New Roman"/>
+                <w:sz w:val="28"/>
+                <w:szCs w:val="28"/>
+              </w:rPr>
+            </w:pPr>
+            <w:r>
+              <w:rPr>
+                <w:rFonts w:cs="Times New Roman"/>
+                <w:sz w:val="28"/>
+                <w:szCs w:val="28"/>
+              </w:rPr>
+              <w:t>Description</w:t>
+            </w:r>
+          </w:p>
+        </w:tc>
+        <w:tc>
+          <w:tcPr>
+            <w:tcW w:w="2270" w:type="dxa"/>
+            <w:tcBorders>
+              <w:top w:val="single" w:sz="4" w:space="0" w:color="auto"/>
+              <w:left w:val="single" w:sz="4" w:space="0" w:color="auto"/>
+              <w:bottom w:val="single" w:sz="4" w:space="0" w:color="auto"/>
+              <w:right w:val="single" w:sz="4" w:space="0" w:color="auto"/>
+            </w:tcBorders>
+            <w:hideMark/>
+          </w:tcPr>
+          <w:p>
+            <w:pPr>
+              <w:spacing w:before="120" w:line="360" w:lineRule="auto"/>
+              <w:rPr>
+                <w:rFonts w:cs="Times New Roman"/>
+                <w:sz w:val="28"/>
+                <w:szCs w:val="28"/>
+              </w:rPr>
+            </w:pPr>
+            <w:r>
+              <w:rPr>
+                <w:rFonts w:cs="Times New Roman"/>
+                <w:sz w:val="28"/>
+                <w:szCs w:val="28"/>
+              </w:rPr>
+              <w:t>Status</w:t>
+            </w:r>
+          </w:p>
+        </w:tc>
+      </w:tr>
+      <w:tr>
+        <w:tc>
+          <w:tcPr>
+            <w:tcW w:w="932" w:type="dxa"/>
+            <w:tcBorders>
+              <w:top w:val="single" w:sz="4" w:space="0" w:color="auto"/>
+              <w:left w:val="single" w:sz="4" w:space="0" w:color="auto"/>
+              <w:bottom w:val="single" w:sz="4" w:space="0" w:color="auto"/>
+              <w:right w:val="single" w:sz="4" w:space="0" w:color="auto"/>
+            </w:tcBorders>
+            <w:vAlign w:val="center"/>
+          </w:tcPr>
+          <w:p>
+            <w:pPr>
+              <w:spacing w:before="120" w:line="360" w:lineRule="auto"/>
+              <w:rPr>
+                <w:rFonts w:cs="Times New Roman"/>
+                <w:sz w:val="28"/>
+                <w:szCs w:val="28"/>
+              </w:rPr>
+            </w:pPr>
+            <w:r>
+              <w:rPr>
+                <w:rFonts w:cs="Times New Roman"/>
+                <w:sz w:val="28"/>
+                <w:szCs w:val="28"/>
+              </w:rPr>
+              <w:t>1</w:t>
+            </w:r>
+          </w:p>
+        </w:tc>
+        <w:tc>
+          <w:tcPr>
+            <w:tcW w:w="3174" w:type="dxa"/>
+            <w:tcBorders>
+              <w:top w:val="single" w:sz="4" w:space="0" w:color="auto"/>
+              <w:left w:val="single" w:sz="4" w:space="0" w:color="auto"/>
+              <w:bottom w:val="single" w:sz="4" w:space="0" w:color="auto"/>
+              <w:right w:val="single" w:sz="4" w:space="0" w:color="auto"/>
+            </w:tcBorders>
+            <w:vAlign w:val="center"/>
+          </w:tcPr>
+          <w:p>
+            <w:pPr>
+              <w:spacing w:before="120" w:line="360" w:lineRule="auto"/>
+              <w:jc w:val="left"/>
+              <w:rPr>
+                <w:rFonts w:cs="Times New Roman"/>
+                <w:sz w:val="28"/>
+                <w:szCs w:val="28"/>
+              </w:rPr>
+            </w:pPr>
+            <w:r>
+              <w:rPr>
+                <w:rFonts w:cs="Times New Roman"/>
+                <w:sz w:val="28"/>
+                <w:szCs w:val="28"/>
+              </w:rPr>
+              <w:t>Add Loan Management</w:t>
+            </w:r>
+          </w:p>
+        </w:tc>
+        <w:tc>
+          <w:tcPr>
+            <w:tcW w:w="2686" w:type="dxa"/>
+            <w:tcBorders>
+              <w:top w:val="single" w:sz="4" w:space="0" w:color="auto"/>
+              <w:left w:val="single" w:sz="4" w:space="0" w:color="auto"/>
+              <w:bottom w:val="single" w:sz="4" w:space="0" w:color="auto"/>
+              <w:right w:val="single" w:sz="4" w:space="0" w:color="auto"/>
+            </w:tcBorders>
+            <w:vAlign w:val="center"/>
+          </w:tcPr>
+          <w:p>
+            <w:pPr>
+              <w:spacing w:before="120" w:line="360" w:lineRule="auto"/>
+              <w:rPr>
+                <w:rFonts w:cs="Times New Roman"/>
+                <w:sz w:val="28"/>
+                <w:szCs w:val="28"/>
+              </w:rPr>
+            </w:pPr>
+          </w:p>
+        </w:tc>
+        <w:tc>
+          <w:tcPr>
+            <w:tcW w:w="2270" w:type="dxa"/>
+            <w:tcBorders>
+              <w:top w:val="single" w:sz="4" w:space="0" w:color="auto"/>
+              <w:left w:val="single" w:sz="4" w:space="0" w:color="auto"/>
+              <w:bottom w:val="single" w:sz="4" w:space="0" w:color="auto"/>
+              <w:right w:val="single" w:sz="4" w:space="0" w:color="auto"/>
+            </w:tcBorders>
+            <w:vAlign w:val="center"/>
+          </w:tcPr>
+          <w:p>
+            <w:pPr>
+              <w:spacing w:before="120" w:line="360" w:lineRule="auto"/>
+              <w:rPr>
+                <w:rFonts w:cs="Times New Roman"/>
+                <w:sz w:val="28"/>
+                <w:szCs w:val="28"/>
+              </w:rPr>
+            </w:pPr>
+            <w:r>
+              <w:rPr>
+                <w:rFonts w:cs="Times New Roman"/>
+                <w:sz w:val="28"/>
+                <w:szCs w:val="28"/>
+              </w:rPr>
+              <w:t>Done</w:t>
+            </w:r>
+          </w:p>
+        </w:tc>
+      </w:tr>
+      <w:tr>
+        <w:tc>
+          <w:tcPr>
+            <w:tcW w:w="932" w:type="dxa"/>
+            <w:tcBorders>
+              <w:top w:val="single" w:sz="4" w:space="0" w:color="auto"/>
+              <w:left w:val="single" w:sz="4" w:space="0" w:color="auto"/>
+              <w:bottom w:val="single" w:sz="4" w:space="0" w:color="auto"/>
+              <w:right w:val="single" w:sz="4" w:space="0" w:color="auto"/>
+            </w:tcBorders>
+            <w:vAlign w:val="center"/>
+          </w:tcPr>
+          <w:p>
+            <w:pPr>
+              <w:spacing w:before="120" w:line="360" w:lineRule="auto"/>
+              <w:rPr>
+                <w:rFonts w:cs="Times New Roman"/>
+                <w:sz w:val="28"/>
+                <w:szCs w:val="28"/>
+              </w:rPr>
+            </w:pPr>
+            <w:r>
+              <w:rPr>
+                <w:rFonts w:cs="Times New Roman"/>
+                <w:sz w:val="28"/>
+                <w:szCs w:val="28"/>
+              </w:rPr>
+              <w:t>2</w:t>
+            </w:r>
+          </w:p>
+        </w:tc>
+        <w:tc>
+          <w:tcPr>
+            <w:tcW w:w="3174" w:type="dxa"/>
+            <w:tcBorders>
+              <w:top w:val="single" w:sz="4" w:space="0" w:color="auto"/>
+              <w:left w:val="single" w:sz="4" w:space="0" w:color="auto"/>
+              <w:bottom w:val="single" w:sz="4" w:space="0" w:color="auto"/>
+              <w:right w:val="single" w:sz="4" w:space="0" w:color="auto"/>
+            </w:tcBorders>
+            <w:vAlign w:val="center"/>
+          </w:tcPr>
+          <w:p>
+            <w:pPr>
+              <w:spacing w:before="120" w:line="360" w:lineRule="auto"/>
+              <w:jc w:val="left"/>
+              <w:rPr>
+                <w:rFonts w:cs="Times New Roman"/>
+                <w:sz w:val="28"/>
+                <w:szCs w:val="28"/>
+              </w:rPr>
+            </w:pPr>
+            <w:r>
+              <w:rPr>
+                <w:rFonts w:cs="Times New Roman"/>
+                <w:sz w:val="28"/>
+                <w:szCs w:val="28"/>
+              </w:rPr>
+              <w:t xml:space="preserve">Add </w:t>
+            </w:r>
+            <w:r>
+              <w:rPr>
+                <w:rFonts w:cs="Times New Roman"/>
+                <w:sz w:val="28"/>
+                <w:szCs w:val="28"/>
+              </w:rPr>
+              <w:t>Loan History Management</w:t>
+            </w:r>
+          </w:p>
+        </w:tc>
+        <w:tc>
+          <w:tcPr>
+            <w:tcW w:w="2686" w:type="dxa"/>
+            <w:tcBorders>
+              <w:top w:val="single" w:sz="4" w:space="0" w:color="auto"/>
+              <w:left w:val="single" w:sz="4" w:space="0" w:color="auto"/>
+              <w:bottom w:val="single" w:sz="4" w:space="0" w:color="auto"/>
+              <w:right w:val="single" w:sz="4" w:space="0" w:color="auto"/>
+            </w:tcBorders>
+            <w:vAlign w:val="center"/>
+          </w:tcPr>
+          <w:p>
+            <w:pPr>
+              <w:spacing w:before="120" w:line="360" w:lineRule="auto"/>
+              <w:rPr>
+                <w:rFonts w:cs="Times New Roman"/>
+                <w:sz w:val="28"/>
+                <w:szCs w:val="28"/>
+              </w:rPr>
+            </w:pPr>
+          </w:p>
+        </w:tc>
+        <w:tc>
+          <w:tcPr>
+            <w:tcW w:w="2270" w:type="dxa"/>
+            <w:tcBorders>
+              <w:top w:val="single" w:sz="4" w:space="0" w:color="auto"/>
+              <w:left w:val="single" w:sz="4" w:space="0" w:color="auto"/>
+              <w:bottom w:val="single" w:sz="4" w:space="0" w:color="auto"/>
+              <w:right w:val="single" w:sz="4" w:space="0" w:color="auto"/>
+            </w:tcBorders>
+            <w:vAlign w:val="center"/>
+          </w:tcPr>
+          <w:p>
+            <w:pPr>
+              <w:spacing w:before="120" w:line="360" w:lineRule="auto"/>
+              <w:jc w:val="left"/>
+              <w:rPr>
+                <w:rFonts w:cs="Times New Roman"/>
+                <w:sz w:val="28"/>
+                <w:szCs w:val="28"/>
+              </w:rPr>
+            </w:pPr>
+            <w:r>
+              <w:rPr>
+                <w:rFonts w:cs="Times New Roman"/>
+                <w:sz w:val="28"/>
+                <w:szCs w:val="28"/>
+              </w:rPr>
+              <w:t>Done</w:t>
+            </w:r>
+          </w:p>
+        </w:tc>
+      </w:tr>
+    </w:tbl>
+    <w:p>
+      <w:pPr>
+        <w:spacing w:before="120" w:line="360" w:lineRule="auto"/>
+        <w:rPr>
+          <w:rFonts w:cs="Times New Roman"/>
+          <w:sz w:val="28"/>
+          <w:szCs w:val="28"/>
+        </w:rPr>
+      </w:pPr>
+    </w:p>
+    <w:p>
+      <w:pPr>
+        <w:spacing w:after="160" w:line="259" w:lineRule="auto"/>
+        <w:jc w:val="left"/>
+        <w:rPr>
+          <w:rFonts w:cs="Times New Roman"/>
+          <w:b/>
+          <w:sz w:val="28"/>
+          <w:szCs w:val="28"/>
+        </w:rPr>
+      </w:pPr>
+      <w:r>
+        <w:rPr>
+          <w:rFonts w:cs="Times New Roman"/>
+          <w:b/>
+          <w:sz w:val="28"/>
+          <w:szCs w:val="28"/>
+        </w:rPr>
+        <w:t xml:space="preserve">[Date: </w:t>
+      </w:r>
+      <w:r>
+        <w:rPr>
+          <w:rFonts w:cs="Times New Roman"/>
+          <w:b/>
+          <w:sz w:val="28"/>
+          <w:szCs w:val="28"/>
+        </w:rPr>
+        <w:t>15</w:t>
+      </w:r>
+      <w:r>
+        <w:rPr>
+          <w:rFonts w:cs="Times New Roman"/>
+          <w:b/>
+          <w:sz w:val="28"/>
+          <w:szCs w:val="28"/>
+        </w:rPr>
+        <w:t>/</w:t>
+      </w:r>
+      <w:r>
+        <w:rPr>
+          <w:rFonts w:cs="Times New Roman"/>
+          <w:b/>
+          <w:sz w:val="28"/>
+          <w:szCs w:val="28"/>
+        </w:rPr>
+        <w:t>12</w:t>
+      </w:r>
+      <w:r>
+        <w:rPr>
+          <w:rFonts w:cs="Times New Roman"/>
+          <w:b/>
+          <w:sz w:val="28"/>
+          <w:szCs w:val="28"/>
+        </w:rPr>
+        <w:t>/2023</w:t>
+      </w:r>
+      <w:r>
+        <w:rPr>
+          <w:rFonts w:cs="Times New Roman"/>
+          <w:b/>
+          <w:sz w:val="28"/>
+          <w:szCs w:val="28"/>
+        </w:rPr>
+        <w:t xml:space="preserve"> – 18/12/2023</w:t>
+      </w:r>
+      <w:r>
+        <w:rPr>
+          <w:rFonts w:cs="Times New Roman"/>
+          <w:b/>
+          <w:sz w:val="28"/>
+          <w:szCs w:val="28"/>
+        </w:rPr>
+        <w:t>]</w:t>
+      </w:r>
+    </w:p>
+    <w:tbl>
+      <w:tblPr>
+        <w:tblStyle w:val="TableGrid"/>
+        <w:tblW w:w="0" w:type="auto"/>
+        <w:tblInd w:w="0" w:type="dxa"/>
+        <w:tblLook w:val="04A0" w:firstRow="1" w:lastRow="0" w:firstColumn="1" w:lastColumn="0" w:noHBand="0" w:noVBand="1"/>
+      </w:tblPr>
+      <w:tblGrid>
+        <w:gridCol w:w="932"/>
+        <w:gridCol w:w="3174"/>
+        <w:gridCol w:w="2686"/>
+        <w:gridCol w:w="2270"/>
+      </w:tblGrid>
+      <w:tr>
+        <w:tc>
+          <w:tcPr>
+            <w:tcW w:w="932" w:type="dxa"/>
+            <w:tcBorders>
+              <w:top w:val="single" w:sz="4" w:space="0" w:color="auto"/>
+              <w:left w:val="single" w:sz="4" w:space="0" w:color="auto"/>
+              <w:bottom w:val="single" w:sz="4" w:space="0" w:color="auto"/>
+              <w:right w:val="single" w:sz="4" w:space="0" w:color="auto"/>
+            </w:tcBorders>
+            <w:hideMark/>
+          </w:tcPr>
+          <w:p>
+            <w:pPr>
+              <w:spacing w:before="120" w:line="360" w:lineRule="auto"/>
+              <w:rPr>
+                <w:rFonts w:cs="Times New Roman"/>
+                <w:sz w:val="28"/>
+                <w:szCs w:val="28"/>
+              </w:rPr>
+            </w:pPr>
+            <w:r>
+              <w:rPr>
+                <w:rFonts w:cs="Times New Roman"/>
+                <w:sz w:val="28"/>
+                <w:szCs w:val="28"/>
+              </w:rPr>
+              <w:t>Index</w:t>
+            </w:r>
+          </w:p>
+        </w:tc>
+        <w:tc>
+          <w:tcPr>
+            <w:tcW w:w="3174" w:type="dxa"/>
+            <w:tcBorders>
+              <w:top w:val="single" w:sz="4" w:space="0" w:color="auto"/>
+              <w:left w:val="single" w:sz="4" w:space="0" w:color="auto"/>
+              <w:bottom w:val="single" w:sz="4" w:space="0" w:color="auto"/>
+              <w:right w:val="single" w:sz="4" w:space="0" w:color="auto"/>
+            </w:tcBorders>
+            <w:hideMark/>
+          </w:tcPr>
+          <w:p>
+            <w:pPr>
+              <w:spacing w:before="120" w:line="360" w:lineRule="auto"/>
+              <w:rPr>
+                <w:rFonts w:cs="Times New Roman"/>
+                <w:sz w:val="28"/>
+                <w:szCs w:val="28"/>
+              </w:rPr>
+            </w:pPr>
+            <w:r>
+              <w:rPr>
+                <w:rFonts w:cs="Times New Roman"/>
+                <w:sz w:val="28"/>
+                <w:szCs w:val="28"/>
+              </w:rPr>
+              <w:t>Feature</w:t>
+            </w:r>
+          </w:p>
+        </w:tc>
+        <w:tc>
+          <w:tcPr>
+            <w:tcW w:w="2686" w:type="dxa"/>
+            <w:tcBorders>
+              <w:top w:val="single" w:sz="4" w:space="0" w:color="auto"/>
+              <w:left w:val="single" w:sz="4" w:space="0" w:color="auto"/>
+              <w:bottom w:val="single" w:sz="4" w:space="0" w:color="auto"/>
+              <w:right w:val="single" w:sz="4" w:space="0" w:color="auto"/>
+            </w:tcBorders>
+            <w:hideMark/>
+          </w:tcPr>
+          <w:p>
+            <w:pPr>
+              <w:spacing w:before="120" w:line="360" w:lineRule="auto"/>
+              <w:rPr>
+                <w:rFonts w:cs="Times New Roman"/>
+                <w:sz w:val="28"/>
+                <w:szCs w:val="28"/>
+              </w:rPr>
+            </w:pPr>
+            <w:r>
+              <w:rPr>
+                <w:rFonts w:cs="Times New Roman"/>
+                <w:sz w:val="28"/>
+                <w:szCs w:val="28"/>
+              </w:rPr>
+              <w:t>Description</w:t>
+            </w:r>
+          </w:p>
+        </w:tc>
+        <w:tc>
+          <w:tcPr>
+            <w:tcW w:w="2270" w:type="dxa"/>
+            <w:tcBorders>
+              <w:top w:val="single" w:sz="4" w:space="0" w:color="auto"/>
+              <w:left w:val="single" w:sz="4" w:space="0" w:color="auto"/>
+              <w:bottom w:val="single" w:sz="4" w:space="0" w:color="auto"/>
+              <w:right w:val="single" w:sz="4" w:space="0" w:color="auto"/>
+            </w:tcBorders>
+            <w:hideMark/>
+          </w:tcPr>
+          <w:p>
+            <w:pPr>
+              <w:spacing w:before="120" w:line="360" w:lineRule="auto"/>
+              <w:rPr>
+                <w:rFonts w:cs="Times New Roman"/>
+                <w:sz w:val="28"/>
+                <w:szCs w:val="28"/>
+              </w:rPr>
+            </w:pPr>
+            <w:r>
+              <w:rPr>
+                <w:rFonts w:cs="Times New Roman"/>
+                <w:sz w:val="28"/>
+                <w:szCs w:val="28"/>
+              </w:rPr>
+              <w:t>Status</w:t>
+            </w:r>
+          </w:p>
+        </w:tc>
+      </w:tr>
+      <w:tr>
+        <w:tc>
+          <w:tcPr>
+            <w:tcW w:w="932" w:type="dxa"/>
+            <w:tcBorders>
+              <w:top w:val="single" w:sz="4" w:space="0" w:color="auto"/>
+              <w:left w:val="single" w:sz="4" w:space="0" w:color="auto"/>
+              <w:bottom w:val="single" w:sz="4" w:space="0" w:color="auto"/>
+              <w:right w:val="single" w:sz="4" w:space="0" w:color="auto"/>
+            </w:tcBorders>
+            <w:vAlign w:val="center"/>
+          </w:tcPr>
+          <w:p>
+            <w:pPr>
+              <w:spacing w:before="120" w:line="360" w:lineRule="auto"/>
+              <w:rPr>
+                <w:rFonts w:cs="Times New Roman"/>
+                <w:sz w:val="28"/>
+                <w:szCs w:val="28"/>
+              </w:rPr>
+            </w:pPr>
+            <w:r>
+              <w:rPr>
+                <w:rFonts w:cs="Times New Roman"/>
+                <w:sz w:val="28"/>
+                <w:szCs w:val="28"/>
+              </w:rPr>
+              <w:t>1</w:t>
+            </w:r>
+          </w:p>
+        </w:tc>
+        <w:tc>
+          <w:tcPr>
+            <w:tcW w:w="3174" w:type="dxa"/>
+            <w:tcBorders>
+              <w:top w:val="single" w:sz="4" w:space="0" w:color="auto"/>
+              <w:left w:val="single" w:sz="4" w:space="0" w:color="auto"/>
+              <w:bottom w:val="single" w:sz="4" w:space="0" w:color="auto"/>
+              <w:right w:val="single" w:sz="4" w:space="0" w:color="auto"/>
+            </w:tcBorders>
+            <w:vAlign w:val="center"/>
+          </w:tcPr>
+          <w:p>
+            <w:pPr>
+              <w:spacing w:before="120" w:line="360" w:lineRule="auto"/>
+              <w:jc w:val="left"/>
+              <w:rPr>
+                <w:rFonts w:cs="Times New Roman"/>
+                <w:sz w:val="28"/>
+                <w:szCs w:val="28"/>
+              </w:rPr>
+            </w:pPr>
+            <w:r>
+              <w:rPr>
+                <w:rFonts w:cs="Times New Roman"/>
+                <w:sz w:val="28"/>
+                <w:szCs w:val="28"/>
+              </w:rPr>
+              <w:t>Add Category Management</w:t>
+            </w:r>
+          </w:p>
+        </w:tc>
+        <w:tc>
+          <w:tcPr>
+            <w:tcW w:w="2686" w:type="dxa"/>
+            <w:tcBorders>
+              <w:top w:val="single" w:sz="4" w:space="0" w:color="auto"/>
+              <w:left w:val="single" w:sz="4" w:space="0" w:color="auto"/>
+              <w:bottom w:val="single" w:sz="4" w:space="0" w:color="auto"/>
+              <w:right w:val="single" w:sz="4" w:space="0" w:color="auto"/>
+            </w:tcBorders>
+            <w:vAlign w:val="center"/>
+          </w:tcPr>
+          <w:p>
+            <w:pPr>
+              <w:spacing w:before="120" w:line="360" w:lineRule="auto"/>
+              <w:rPr>
+                <w:rFonts w:cs="Times New Roman"/>
+                <w:sz w:val="28"/>
+                <w:szCs w:val="28"/>
+              </w:rPr>
+            </w:pPr>
+          </w:p>
+        </w:tc>
+        <w:tc>
+          <w:tcPr>
+            <w:tcW w:w="2270" w:type="dxa"/>
+            <w:tcBorders>
+              <w:top w:val="single" w:sz="4" w:space="0" w:color="auto"/>
+              <w:left w:val="single" w:sz="4" w:space="0" w:color="auto"/>
+              <w:bottom w:val="single" w:sz="4" w:space="0" w:color="auto"/>
+              <w:right w:val="single" w:sz="4" w:space="0" w:color="auto"/>
+            </w:tcBorders>
+            <w:vAlign w:val="center"/>
+          </w:tcPr>
+          <w:p>
+            <w:pPr>
+              <w:spacing w:before="120" w:line="360" w:lineRule="auto"/>
+              <w:rPr>
+                <w:rFonts w:cs="Times New Roman"/>
+                <w:sz w:val="28"/>
+                <w:szCs w:val="28"/>
+              </w:rPr>
+            </w:pPr>
+            <w:r>
+              <w:rPr>
+                <w:rFonts w:cs="Times New Roman"/>
+                <w:sz w:val="28"/>
+                <w:szCs w:val="28"/>
+              </w:rPr>
+              <w:t>Done</w:t>
+            </w:r>
+          </w:p>
+        </w:tc>
+      </w:tr>
+      <w:tr>
+        <w:tc>
+          <w:tcPr>
+            <w:tcW w:w="932" w:type="dxa"/>
+            <w:tcBorders>
+              <w:top w:val="single" w:sz="4" w:space="0" w:color="auto"/>
+              <w:left w:val="single" w:sz="4" w:space="0" w:color="auto"/>
+              <w:bottom w:val="single" w:sz="4" w:space="0" w:color="auto"/>
+              <w:right w:val="single" w:sz="4" w:space="0" w:color="auto"/>
+            </w:tcBorders>
+            <w:vAlign w:val="center"/>
+          </w:tcPr>
+          <w:p>
+            <w:pPr>
+              <w:spacing w:before="120" w:line="360" w:lineRule="auto"/>
+              <w:rPr>
+                <w:rFonts w:cs="Times New Roman"/>
+                <w:sz w:val="28"/>
+                <w:szCs w:val="28"/>
+              </w:rPr>
+            </w:pPr>
+            <w:r>
+              <w:rPr>
+                <w:rFonts w:cs="Times New Roman"/>
+                <w:sz w:val="28"/>
+                <w:szCs w:val="28"/>
+              </w:rPr>
+              <w:t>2</w:t>
+            </w:r>
+          </w:p>
+        </w:tc>
+        <w:tc>
+          <w:tcPr>
+            <w:tcW w:w="3174" w:type="dxa"/>
+            <w:tcBorders>
+              <w:top w:val="single" w:sz="4" w:space="0" w:color="auto"/>
+              <w:left w:val="single" w:sz="4" w:space="0" w:color="auto"/>
+              <w:bottom w:val="single" w:sz="4" w:space="0" w:color="auto"/>
+              <w:right w:val="single" w:sz="4" w:space="0" w:color="auto"/>
+            </w:tcBorders>
+            <w:vAlign w:val="center"/>
+          </w:tcPr>
+          <w:p>
+            <w:pPr>
+              <w:spacing w:before="120" w:line="360" w:lineRule="auto"/>
+              <w:jc w:val="left"/>
+              <w:rPr>
+                <w:rFonts w:cs="Times New Roman"/>
+                <w:sz w:val="28"/>
+                <w:szCs w:val="28"/>
+              </w:rPr>
+            </w:pPr>
+            <w:r>
+              <w:rPr>
+                <w:rFonts w:cs="Times New Roman"/>
+                <w:sz w:val="28"/>
+                <w:szCs w:val="28"/>
+              </w:rPr>
+              <w:t>Add Publisher Management</w:t>
+            </w:r>
+          </w:p>
+        </w:tc>
+        <w:tc>
+          <w:tcPr>
+            <w:tcW w:w="2686" w:type="dxa"/>
+            <w:tcBorders>
+              <w:top w:val="single" w:sz="4" w:space="0" w:color="auto"/>
+              <w:left w:val="single" w:sz="4" w:space="0" w:color="auto"/>
+              <w:bottom w:val="single" w:sz="4" w:space="0" w:color="auto"/>
+              <w:right w:val="single" w:sz="4" w:space="0" w:color="auto"/>
+            </w:tcBorders>
+            <w:vAlign w:val="center"/>
+          </w:tcPr>
+          <w:p>
+            <w:pPr>
+              <w:spacing w:before="120" w:line="360" w:lineRule="auto"/>
+              <w:rPr>
+                <w:rFonts w:cs="Times New Roman"/>
+                <w:sz w:val="28"/>
+                <w:szCs w:val="28"/>
+              </w:rPr>
+            </w:pPr>
+          </w:p>
+        </w:tc>
+        <w:tc>
+          <w:tcPr>
+            <w:tcW w:w="2270" w:type="dxa"/>
+            <w:tcBorders>
+              <w:top w:val="single" w:sz="4" w:space="0" w:color="auto"/>
+              <w:left w:val="single" w:sz="4" w:space="0" w:color="auto"/>
+              <w:bottom w:val="single" w:sz="4" w:space="0" w:color="auto"/>
+              <w:right w:val="single" w:sz="4" w:space="0" w:color="auto"/>
+            </w:tcBorders>
+            <w:vAlign w:val="center"/>
+          </w:tcPr>
+          <w:p>
+            <w:pPr>
+              <w:spacing w:before="120" w:line="360" w:lineRule="auto"/>
+              <w:jc w:val="left"/>
+              <w:rPr>
+                <w:rFonts w:cs="Times New Roman"/>
+                <w:sz w:val="28"/>
+                <w:szCs w:val="28"/>
+              </w:rPr>
+            </w:pPr>
+            <w:r>
+              <w:rPr>
+                <w:rFonts w:cs="Times New Roman"/>
+                <w:sz w:val="28"/>
+                <w:szCs w:val="28"/>
+              </w:rPr>
+              <w:t>Done</w:t>
+            </w:r>
+          </w:p>
+        </w:tc>
+      </w:tr>
+    </w:tbl>
+    <w:p>
+      <w:pPr>
+        <w:spacing w:before="120" w:line="360" w:lineRule="auto"/>
+        <w:rPr>
+          <w:rFonts w:cs="Times New Roman"/>
+          <w:sz w:val="28"/>
+          <w:szCs w:val="28"/>
+        </w:rPr>
+      </w:pPr>
+    </w:p>
+    <w:p>
+      <w:pPr>
+        <w:spacing w:after="160" w:line="259" w:lineRule="auto"/>
+        <w:jc w:val="left"/>
+        <w:rPr>
+          <w:rFonts w:cs="Times New Roman"/>
+          <w:sz w:val="28"/>
+          <w:szCs w:val="28"/>
+        </w:rPr>
+      </w:pPr>
+      <w:r>
+        <w:rPr>
+          <w:rFonts w:cs="Times New Roman"/>
+          <w:sz w:val="28"/>
+          <w:szCs w:val="28"/>
+        </w:rPr>
+        <w:br w:type="page"/>
+      </w:r>
+    </w:p>
+    <w:p>
+      <w:pPr>
+        <w:spacing w:before="120" w:line="360" w:lineRule="auto"/>
+        <w:rPr>
+          <w:rFonts w:cs="Times New Roman"/>
+          <w:sz w:val="28"/>
+          <w:szCs w:val="28"/>
+        </w:rPr>
+      </w:pPr>
+    </w:p>
+    <w:p>
+      <w:pPr>
+        <w:spacing w:after="160" w:line="259" w:lineRule="auto"/>
+        <w:jc w:val="left"/>
+        <w:rPr>
+          <w:rFonts w:cs="Times New Roman"/>
+          <w:b/>
+          <w:sz w:val="28"/>
+          <w:szCs w:val="28"/>
+        </w:rPr>
+      </w:pPr>
+      <w:r>
+        <w:rPr>
+          <w:rFonts w:cs="Times New Roman"/>
+          <w:b/>
+          <w:sz w:val="28"/>
+          <w:szCs w:val="28"/>
+        </w:rPr>
+        <w:t xml:space="preserve">[Date: </w:t>
+      </w:r>
+      <w:r>
+        <w:rPr>
+          <w:rFonts w:cs="Times New Roman"/>
+          <w:b/>
+          <w:sz w:val="28"/>
+          <w:szCs w:val="28"/>
+        </w:rPr>
+        <w:t>19</w:t>
+      </w:r>
+      <w:r>
+        <w:rPr>
+          <w:rFonts w:cs="Times New Roman"/>
+          <w:b/>
+          <w:sz w:val="28"/>
+          <w:szCs w:val="28"/>
+        </w:rPr>
+        <w:t>/</w:t>
+      </w:r>
+      <w:r>
+        <w:rPr>
+          <w:rFonts w:cs="Times New Roman"/>
+          <w:b/>
+          <w:sz w:val="28"/>
+          <w:szCs w:val="28"/>
+        </w:rPr>
+        <w:t>12</w:t>
+      </w:r>
+      <w:r>
+        <w:rPr>
+          <w:rFonts w:cs="Times New Roman"/>
+          <w:b/>
+          <w:sz w:val="28"/>
+          <w:szCs w:val="28"/>
+        </w:rPr>
+        <w:t>/2023</w:t>
+      </w:r>
+      <w:r>
+        <w:rPr>
+          <w:rFonts w:cs="Times New Roman"/>
+          <w:b/>
+          <w:sz w:val="28"/>
+          <w:szCs w:val="28"/>
+        </w:rPr>
+        <w:t xml:space="preserve"> – </w:t>
+      </w:r>
+      <w:r>
+        <w:rPr>
+          <w:rFonts w:cs="Times New Roman"/>
+          <w:b/>
+          <w:sz w:val="28"/>
+          <w:szCs w:val="28"/>
+        </w:rPr>
+        <w:t>21</w:t>
+      </w:r>
+      <w:r>
+        <w:rPr>
+          <w:rFonts w:cs="Times New Roman"/>
+          <w:b/>
+          <w:sz w:val="28"/>
+          <w:szCs w:val="28"/>
+        </w:rPr>
+        <w:t>/12/2023</w:t>
+      </w:r>
+      <w:r>
+        <w:rPr>
+          <w:rFonts w:cs="Times New Roman"/>
+          <w:b/>
+          <w:sz w:val="28"/>
+          <w:szCs w:val="28"/>
+        </w:rPr>
+        <w:t>]</w:t>
+      </w:r>
+    </w:p>
+    <w:tbl>
+      <w:tblPr>
+        <w:tblStyle w:val="TableGrid"/>
+        <w:tblW w:w="0" w:type="auto"/>
+        <w:tblInd w:w="0" w:type="dxa"/>
+        <w:tblLook w:val="04A0" w:firstRow="1" w:lastRow="0" w:firstColumn="1" w:lastColumn="0" w:noHBand="0" w:noVBand="1"/>
+      </w:tblPr>
+      <w:tblGrid>
+        <w:gridCol w:w="932"/>
+        <w:gridCol w:w="3174"/>
+        <w:gridCol w:w="2686"/>
+        <w:gridCol w:w="2270"/>
+      </w:tblGrid>
+      <w:tr>
+        <w:tc>
+          <w:tcPr>
+            <w:tcW w:w="932" w:type="dxa"/>
+            <w:tcBorders>
+              <w:top w:val="single" w:sz="4" w:space="0" w:color="auto"/>
+              <w:left w:val="single" w:sz="4" w:space="0" w:color="auto"/>
+              <w:bottom w:val="single" w:sz="4" w:space="0" w:color="auto"/>
+              <w:right w:val="single" w:sz="4" w:space="0" w:color="auto"/>
+            </w:tcBorders>
+            <w:hideMark/>
+          </w:tcPr>
+          <w:p>
+            <w:pPr>
+              <w:spacing w:before="120" w:line="360" w:lineRule="auto"/>
+              <w:rPr>
+                <w:rFonts w:cs="Times New Roman"/>
+                <w:sz w:val="28"/>
+                <w:szCs w:val="28"/>
+              </w:rPr>
+            </w:pPr>
+            <w:r>
+              <w:rPr>
+                <w:rFonts w:cs="Times New Roman"/>
+                <w:sz w:val="28"/>
+                <w:szCs w:val="28"/>
+              </w:rPr>
+              <w:t>Index</w:t>
+            </w:r>
+          </w:p>
+        </w:tc>
+        <w:tc>
+          <w:tcPr>
+            <w:tcW w:w="3174" w:type="dxa"/>
+            <w:tcBorders>
+              <w:top w:val="single" w:sz="4" w:space="0" w:color="auto"/>
+              <w:left w:val="single" w:sz="4" w:space="0" w:color="auto"/>
+              <w:bottom w:val="single" w:sz="4" w:space="0" w:color="auto"/>
+              <w:right w:val="single" w:sz="4" w:space="0" w:color="auto"/>
+            </w:tcBorders>
+            <w:hideMark/>
+          </w:tcPr>
+          <w:p>
+            <w:pPr>
+              <w:spacing w:before="120" w:line="360" w:lineRule="auto"/>
+              <w:rPr>
+                <w:rFonts w:cs="Times New Roman"/>
+                <w:sz w:val="28"/>
+                <w:szCs w:val="28"/>
+              </w:rPr>
+            </w:pPr>
+            <w:r>
+              <w:rPr>
+                <w:rFonts w:cs="Times New Roman"/>
+                <w:sz w:val="28"/>
+                <w:szCs w:val="28"/>
+              </w:rPr>
+              <w:t>Feature</w:t>
+            </w:r>
+          </w:p>
+        </w:tc>
+        <w:tc>
+          <w:tcPr>
+            <w:tcW w:w="2686" w:type="dxa"/>
+            <w:tcBorders>
+              <w:top w:val="single" w:sz="4" w:space="0" w:color="auto"/>
+              <w:left w:val="single" w:sz="4" w:space="0" w:color="auto"/>
+              <w:bottom w:val="single" w:sz="4" w:space="0" w:color="auto"/>
+              <w:right w:val="single" w:sz="4" w:space="0" w:color="auto"/>
+            </w:tcBorders>
+            <w:hideMark/>
+          </w:tcPr>
+          <w:p>
+            <w:pPr>
+              <w:spacing w:before="120" w:line="360" w:lineRule="auto"/>
+              <w:rPr>
+                <w:rFonts w:cs="Times New Roman"/>
+                <w:sz w:val="28"/>
+                <w:szCs w:val="28"/>
+              </w:rPr>
+            </w:pPr>
+            <w:r>
+              <w:rPr>
+                <w:rFonts w:cs="Times New Roman"/>
+                <w:sz w:val="28"/>
+                <w:szCs w:val="28"/>
+              </w:rPr>
+              <w:t>Description</w:t>
+            </w:r>
+          </w:p>
+        </w:tc>
+        <w:tc>
+          <w:tcPr>
+            <w:tcW w:w="2270" w:type="dxa"/>
+            <w:tcBorders>
+              <w:top w:val="single" w:sz="4" w:space="0" w:color="auto"/>
+              <w:left w:val="single" w:sz="4" w:space="0" w:color="auto"/>
+              <w:bottom w:val="single" w:sz="4" w:space="0" w:color="auto"/>
+              <w:right w:val="single" w:sz="4" w:space="0" w:color="auto"/>
+            </w:tcBorders>
+            <w:hideMark/>
+          </w:tcPr>
+          <w:p>
+            <w:pPr>
+              <w:spacing w:before="120" w:line="360" w:lineRule="auto"/>
+              <w:rPr>
+                <w:rFonts w:cs="Times New Roman"/>
+                <w:sz w:val="28"/>
+                <w:szCs w:val="28"/>
+              </w:rPr>
+            </w:pPr>
+            <w:r>
+              <w:rPr>
+                <w:rFonts w:cs="Times New Roman"/>
+                <w:sz w:val="28"/>
+                <w:szCs w:val="28"/>
+              </w:rPr>
+              <w:t>Status</w:t>
+            </w:r>
+          </w:p>
+        </w:tc>
+      </w:tr>
+      <w:tr>
+        <w:tc>
+          <w:tcPr>
+            <w:tcW w:w="932" w:type="dxa"/>
+            <w:tcBorders>
+              <w:top w:val="single" w:sz="4" w:space="0" w:color="auto"/>
+              <w:left w:val="single" w:sz="4" w:space="0" w:color="auto"/>
+              <w:bottom w:val="single" w:sz="4" w:space="0" w:color="auto"/>
+              <w:right w:val="single" w:sz="4" w:space="0" w:color="auto"/>
+            </w:tcBorders>
+            <w:vAlign w:val="center"/>
+          </w:tcPr>
+          <w:p>
+            <w:pPr>
+              <w:spacing w:before="120" w:line="360" w:lineRule="auto"/>
+              <w:rPr>
+                <w:rFonts w:cs="Times New Roman"/>
+                <w:sz w:val="28"/>
+                <w:szCs w:val="28"/>
+              </w:rPr>
+            </w:pPr>
+            <w:r>
+              <w:rPr>
+                <w:rFonts w:cs="Times New Roman"/>
+                <w:sz w:val="28"/>
+                <w:szCs w:val="28"/>
+              </w:rPr>
+              <w:t>1</w:t>
+            </w:r>
+          </w:p>
+        </w:tc>
+        <w:tc>
+          <w:tcPr>
+            <w:tcW w:w="3174" w:type="dxa"/>
+            <w:tcBorders>
+              <w:top w:val="single" w:sz="4" w:space="0" w:color="auto"/>
+              <w:left w:val="single" w:sz="4" w:space="0" w:color="auto"/>
+              <w:bottom w:val="single" w:sz="4" w:space="0" w:color="auto"/>
+              <w:right w:val="single" w:sz="4" w:space="0" w:color="auto"/>
+            </w:tcBorders>
+            <w:vAlign w:val="center"/>
+          </w:tcPr>
+          <w:p>
+            <w:pPr>
+              <w:spacing w:before="120" w:line="360" w:lineRule="auto"/>
+              <w:jc w:val="left"/>
+              <w:rPr>
+                <w:rFonts w:cs="Times New Roman"/>
+                <w:sz w:val="28"/>
+                <w:szCs w:val="28"/>
+              </w:rPr>
+            </w:pPr>
+            <w:r>
+              <w:rPr>
+                <w:rFonts w:cs="Times New Roman"/>
+                <w:sz w:val="28"/>
+                <w:szCs w:val="28"/>
+              </w:rPr>
+              <w:t xml:space="preserve">Add </w:t>
+            </w:r>
+            <w:r>
+              <w:rPr>
+                <w:rFonts w:cs="Times New Roman"/>
+                <w:sz w:val="28"/>
+                <w:szCs w:val="28"/>
+              </w:rPr>
+              <w:t>Author Management</w:t>
+            </w:r>
+          </w:p>
+        </w:tc>
+        <w:tc>
+          <w:tcPr>
+            <w:tcW w:w="2686" w:type="dxa"/>
+            <w:tcBorders>
+              <w:top w:val="single" w:sz="4" w:space="0" w:color="auto"/>
+              <w:left w:val="single" w:sz="4" w:space="0" w:color="auto"/>
+              <w:bottom w:val="single" w:sz="4" w:space="0" w:color="auto"/>
+              <w:right w:val="single" w:sz="4" w:space="0" w:color="auto"/>
+            </w:tcBorders>
+            <w:vAlign w:val="center"/>
+          </w:tcPr>
+          <w:p>
+            <w:pPr>
+              <w:spacing w:before="120" w:line="360" w:lineRule="auto"/>
+              <w:rPr>
+                <w:rFonts w:cs="Times New Roman"/>
+                <w:sz w:val="28"/>
+                <w:szCs w:val="28"/>
+              </w:rPr>
+            </w:pPr>
+          </w:p>
+        </w:tc>
+        <w:tc>
+          <w:tcPr>
+            <w:tcW w:w="2270" w:type="dxa"/>
+            <w:tcBorders>
+              <w:top w:val="single" w:sz="4" w:space="0" w:color="auto"/>
+              <w:left w:val="single" w:sz="4" w:space="0" w:color="auto"/>
+              <w:bottom w:val="single" w:sz="4" w:space="0" w:color="auto"/>
+              <w:right w:val="single" w:sz="4" w:space="0" w:color="auto"/>
+            </w:tcBorders>
+            <w:vAlign w:val="center"/>
+          </w:tcPr>
+          <w:p>
+            <w:pPr>
+              <w:spacing w:before="120" w:line="360" w:lineRule="auto"/>
+              <w:rPr>
+                <w:rFonts w:cs="Times New Roman"/>
+                <w:sz w:val="28"/>
+                <w:szCs w:val="28"/>
+              </w:rPr>
+            </w:pPr>
+            <w:r>
+              <w:rPr>
+                <w:rFonts w:cs="Times New Roman"/>
+                <w:sz w:val="28"/>
+                <w:szCs w:val="28"/>
+              </w:rPr>
+              <w:t>Done</w:t>
+            </w:r>
+          </w:p>
+        </w:tc>
+      </w:tr>
+      <w:tr>
+        <w:tc>
+          <w:tcPr>
+            <w:tcW w:w="932" w:type="dxa"/>
+            <w:tcBorders>
+              <w:top w:val="single" w:sz="4" w:space="0" w:color="auto"/>
+              <w:left w:val="single" w:sz="4" w:space="0" w:color="auto"/>
+              <w:bottom w:val="single" w:sz="4" w:space="0" w:color="auto"/>
+              <w:right w:val="single" w:sz="4" w:space="0" w:color="auto"/>
+            </w:tcBorders>
+            <w:vAlign w:val="center"/>
+          </w:tcPr>
+          <w:p>
+            <w:pPr>
+              <w:spacing w:before="120" w:line="360" w:lineRule="auto"/>
+              <w:rPr>
+                <w:rFonts w:cs="Times New Roman"/>
+                <w:sz w:val="28"/>
+                <w:szCs w:val="28"/>
+              </w:rPr>
+            </w:pPr>
+            <w:r>
+              <w:rPr>
+                <w:rFonts w:cs="Times New Roman"/>
+                <w:sz w:val="28"/>
+                <w:szCs w:val="28"/>
+              </w:rPr>
+              <w:t>2</w:t>
+            </w:r>
+          </w:p>
+        </w:tc>
+        <w:tc>
+          <w:tcPr>
+            <w:tcW w:w="3174" w:type="dxa"/>
+            <w:tcBorders>
+              <w:top w:val="single" w:sz="4" w:space="0" w:color="auto"/>
+              <w:left w:val="single" w:sz="4" w:space="0" w:color="auto"/>
+              <w:bottom w:val="single" w:sz="4" w:space="0" w:color="auto"/>
+              <w:right w:val="single" w:sz="4" w:space="0" w:color="auto"/>
+            </w:tcBorders>
+            <w:vAlign w:val="center"/>
+          </w:tcPr>
+          <w:p>
+            <w:pPr>
+              <w:spacing w:before="120" w:line="360" w:lineRule="auto"/>
+              <w:jc w:val="left"/>
+              <w:rPr>
+                <w:rFonts w:cs="Times New Roman"/>
+                <w:sz w:val="28"/>
+                <w:szCs w:val="28"/>
+              </w:rPr>
+            </w:pPr>
+            <w:r>
+              <w:rPr>
+                <w:rFonts w:cs="Times New Roman"/>
+                <w:sz w:val="28"/>
+                <w:szCs w:val="28"/>
+              </w:rPr>
+              <w:t xml:space="preserve">Add </w:t>
+            </w:r>
+            <w:r>
+              <w:rPr>
+                <w:rFonts w:cs="Times New Roman"/>
+                <w:sz w:val="28"/>
+                <w:szCs w:val="28"/>
+              </w:rPr>
+              <w:t>Translator Management</w:t>
+            </w:r>
+          </w:p>
+        </w:tc>
+        <w:tc>
+          <w:tcPr>
+            <w:tcW w:w="2686" w:type="dxa"/>
+            <w:tcBorders>
+              <w:top w:val="single" w:sz="4" w:space="0" w:color="auto"/>
+              <w:left w:val="single" w:sz="4" w:space="0" w:color="auto"/>
+              <w:bottom w:val="single" w:sz="4" w:space="0" w:color="auto"/>
+              <w:right w:val="single" w:sz="4" w:space="0" w:color="auto"/>
+            </w:tcBorders>
+            <w:vAlign w:val="center"/>
+          </w:tcPr>
+          <w:p>
+            <w:pPr>
+              <w:spacing w:before="120" w:line="360" w:lineRule="auto"/>
+              <w:rPr>
+                <w:rFonts w:cs="Times New Roman"/>
+                <w:sz w:val="28"/>
+                <w:szCs w:val="28"/>
+              </w:rPr>
+            </w:pPr>
+          </w:p>
+        </w:tc>
+        <w:tc>
+          <w:tcPr>
+            <w:tcW w:w="2270" w:type="dxa"/>
+            <w:tcBorders>
+              <w:top w:val="single" w:sz="4" w:space="0" w:color="auto"/>
+              <w:left w:val="single" w:sz="4" w:space="0" w:color="auto"/>
+              <w:bottom w:val="single" w:sz="4" w:space="0" w:color="auto"/>
+              <w:right w:val="single" w:sz="4" w:space="0" w:color="auto"/>
+            </w:tcBorders>
+            <w:vAlign w:val="center"/>
+          </w:tcPr>
+          <w:p>
+            <w:pPr>
+              <w:spacing w:before="120" w:line="360" w:lineRule="auto"/>
+              <w:jc w:val="left"/>
+              <w:rPr>
+                <w:rFonts w:cs="Times New Roman"/>
+                <w:sz w:val="28"/>
+                <w:szCs w:val="28"/>
+              </w:rPr>
+            </w:pPr>
+            <w:r>
+              <w:rPr>
+                <w:rFonts w:cs="Times New Roman"/>
+                <w:sz w:val="28"/>
+                <w:szCs w:val="28"/>
+              </w:rPr>
+              <w:t>Done</w:t>
+            </w:r>
+          </w:p>
+        </w:tc>
+      </w:tr>
+      <w:tr>
+        <w:tc>
+          <w:tcPr>
+            <w:tcW w:w="932" w:type="dxa"/>
+            <w:tcBorders>
+              <w:top w:val="single" w:sz="4" w:space="0" w:color="auto"/>
+              <w:left w:val="single" w:sz="4" w:space="0" w:color="auto"/>
+              <w:bottom w:val="single" w:sz="4" w:space="0" w:color="auto"/>
+              <w:right w:val="single" w:sz="4" w:space="0" w:color="auto"/>
+            </w:tcBorders>
+            <w:vAlign w:val="center"/>
+          </w:tcPr>
+          <w:p>
+            <w:pPr>
+              <w:spacing w:before="120" w:line="360" w:lineRule="auto"/>
+              <w:rPr>
+                <w:rFonts w:cs="Times New Roman"/>
+                <w:sz w:val="28"/>
+                <w:szCs w:val="28"/>
+              </w:rPr>
+            </w:pPr>
+            <w:r>
+              <w:rPr>
+                <w:rFonts w:cs="Times New Roman"/>
+                <w:sz w:val="28"/>
+                <w:szCs w:val="28"/>
+              </w:rPr>
+              <w:t xml:space="preserve">3 </w:t>
+            </w:r>
+          </w:p>
+        </w:tc>
+        <w:tc>
+          <w:tcPr>
+            <w:tcW w:w="3174" w:type="dxa"/>
+            <w:tcBorders>
+              <w:top w:val="single" w:sz="4" w:space="0" w:color="auto"/>
+              <w:left w:val="single" w:sz="4" w:space="0" w:color="auto"/>
+              <w:bottom w:val="single" w:sz="4" w:space="0" w:color="auto"/>
+              <w:right w:val="single" w:sz="4" w:space="0" w:color="auto"/>
+            </w:tcBorders>
+            <w:vAlign w:val="center"/>
+          </w:tcPr>
+          <w:p>
+            <w:pPr>
+              <w:spacing w:before="120" w:line="360" w:lineRule="auto"/>
+              <w:jc w:val="left"/>
+              <w:rPr>
+                <w:rFonts w:cs="Times New Roman"/>
+                <w:sz w:val="28"/>
+                <w:szCs w:val="28"/>
+              </w:rPr>
+            </w:pPr>
+            <w:r>
+              <w:rPr>
+                <w:rFonts w:cs="Times New Roman"/>
+                <w:sz w:val="28"/>
+                <w:szCs w:val="28"/>
+              </w:rPr>
+              <w:t>Loan History</w:t>
+            </w:r>
+          </w:p>
+        </w:tc>
+        <w:tc>
+          <w:tcPr>
+            <w:tcW w:w="2686" w:type="dxa"/>
+            <w:tcBorders>
+              <w:top w:val="single" w:sz="4" w:space="0" w:color="auto"/>
+              <w:left w:val="single" w:sz="4" w:space="0" w:color="auto"/>
+              <w:bottom w:val="single" w:sz="4" w:space="0" w:color="auto"/>
+              <w:right w:val="single" w:sz="4" w:space="0" w:color="auto"/>
+            </w:tcBorders>
+            <w:vAlign w:val="center"/>
+          </w:tcPr>
+          <w:p>
+            <w:pPr>
+              <w:spacing w:before="120" w:line="360" w:lineRule="auto"/>
+              <w:jc w:val="left"/>
+              <w:rPr>
+                <w:rFonts w:cs="Times New Roman"/>
+                <w:sz w:val="28"/>
+                <w:szCs w:val="28"/>
+              </w:rPr>
+            </w:pPr>
+            <w:r>
+              <w:rPr>
+                <w:rFonts w:cs="Times New Roman"/>
+                <w:sz w:val="28"/>
+                <w:szCs w:val="28"/>
+              </w:rPr>
+              <w:t>Lost book (Done)</w:t>
+            </w:r>
+          </w:p>
+          <w:p>
+            <w:pPr>
+              <w:spacing w:before="120" w:line="360" w:lineRule="auto"/>
+              <w:jc w:val="left"/>
+              <w:rPr>
+                <w:rFonts w:cs="Times New Roman"/>
+                <w:sz w:val="28"/>
+                <w:szCs w:val="28"/>
+              </w:rPr>
+            </w:pPr>
+            <w:r>
+              <w:rPr>
+                <w:rFonts w:cs="Times New Roman"/>
+                <w:sz w:val="28"/>
+                <w:szCs w:val="28"/>
+              </w:rPr>
+              <w:t>Spoil Book (Not Done)</w:t>
+            </w:r>
+          </w:p>
+        </w:tc>
+        <w:tc>
+          <w:tcPr>
+            <w:tcW w:w="2270" w:type="dxa"/>
+            <w:tcBorders>
+              <w:top w:val="single" w:sz="4" w:space="0" w:color="auto"/>
+              <w:left w:val="single" w:sz="4" w:space="0" w:color="auto"/>
+              <w:bottom w:val="single" w:sz="4" w:space="0" w:color="auto"/>
+              <w:right w:val="single" w:sz="4" w:space="0" w:color="auto"/>
+            </w:tcBorders>
+            <w:vAlign w:val="center"/>
+          </w:tcPr>
+          <w:p>
+            <w:pPr>
+              <w:spacing w:before="120" w:line="360" w:lineRule="auto"/>
+              <w:jc w:val="left"/>
+              <w:rPr>
+                <w:rFonts w:cs="Times New Roman"/>
+                <w:sz w:val="28"/>
+                <w:szCs w:val="28"/>
+              </w:rPr>
+            </w:pPr>
+          </w:p>
+        </w:tc>
+      </w:tr>
+      <w:tr>
+        <w:tc>
+          <w:tcPr>
+            <w:tcW w:w="932" w:type="dxa"/>
+            <w:tcBorders>
+              <w:top w:val="single" w:sz="4" w:space="0" w:color="auto"/>
+              <w:left w:val="single" w:sz="4" w:space="0" w:color="auto"/>
+              <w:bottom w:val="single" w:sz="4" w:space="0" w:color="auto"/>
+              <w:right w:val="single" w:sz="4" w:space="0" w:color="auto"/>
+            </w:tcBorders>
+            <w:vAlign w:val="center"/>
+          </w:tcPr>
+          <w:p>
+            <w:pPr>
+              <w:spacing w:before="120" w:line="360" w:lineRule="auto"/>
+              <w:rPr>
+                <w:rFonts w:cs="Times New Roman"/>
+                <w:sz w:val="28"/>
+                <w:szCs w:val="28"/>
+              </w:rPr>
+            </w:pPr>
+            <w:r>
+              <w:rPr>
+                <w:rFonts w:cs="Times New Roman"/>
+                <w:sz w:val="28"/>
+                <w:szCs w:val="28"/>
+              </w:rPr>
+              <w:t>4</w:t>
+            </w:r>
+          </w:p>
+        </w:tc>
+        <w:tc>
+          <w:tcPr>
+            <w:tcW w:w="3174" w:type="dxa"/>
+            <w:tcBorders>
+              <w:top w:val="single" w:sz="4" w:space="0" w:color="auto"/>
+              <w:left w:val="single" w:sz="4" w:space="0" w:color="auto"/>
+              <w:bottom w:val="single" w:sz="4" w:space="0" w:color="auto"/>
+              <w:right w:val="single" w:sz="4" w:space="0" w:color="auto"/>
+            </w:tcBorders>
+            <w:vAlign w:val="center"/>
+          </w:tcPr>
+          <w:p>
+            <w:pPr>
+              <w:spacing w:before="120" w:line="360" w:lineRule="auto"/>
+              <w:jc w:val="left"/>
+              <w:rPr>
+                <w:rFonts w:cs="Times New Roman"/>
+                <w:sz w:val="28"/>
+                <w:szCs w:val="28"/>
+              </w:rPr>
+            </w:pPr>
+            <w:r>
+              <w:rPr>
+                <w:rFonts w:cs="Times New Roman"/>
+                <w:sz w:val="28"/>
+                <w:szCs w:val="28"/>
+              </w:rPr>
+              <w:t>Loan</w:t>
             </w:r>
             <w:bookmarkStart w:id="0" w:name="_GoBack"/>
             <w:bookmarkEnd w:id="0"/>
-            <w:r>
-              <w:rPr>
-                <w:rFonts w:cs="Times New Roman"/>
-                <w:sz w:val="28"/>
-                <w:szCs w:val="28"/>
-              </w:rPr>
-              <w:t>one</w:t>
-            </w:r>
-          </w:p>
-        </w:tc>
-      </w:tr>
-      <w:tr>
-        <w:tc>
-          <w:tcPr>
-            <w:tcW w:w="932" w:type="dxa"/>
-            <w:tcBorders>
-              <w:top w:val="single" w:sz="4" w:space="0" w:color="auto"/>
-              <w:left w:val="single" w:sz="4" w:space="0" w:color="auto"/>
-              <w:bottom w:val="single" w:sz="4" w:space="0" w:color="auto"/>
-              <w:right w:val="single" w:sz="4" w:space="0" w:color="auto"/>
-            </w:tcBorders>
-            <w:vAlign w:val="center"/>
-          </w:tcPr>
-          <w:p>
-            <w:pPr>
-              <w:spacing w:before="120" w:line="360" w:lineRule="auto"/>
-              <w:rPr>
-                <w:rFonts w:cs="Times New Roman"/>
-                <w:sz w:val="28"/>
-                <w:szCs w:val="28"/>
-              </w:rPr>
-            </w:pPr>
-            <w:r>
-              <w:rPr>
-                <w:rFonts w:cs="Times New Roman"/>
-                <w:sz w:val="28"/>
-                <w:szCs w:val="28"/>
-              </w:rPr>
-              <w:t>2</w:t>
-            </w:r>
-          </w:p>
-        </w:tc>
-        <w:tc>
-          <w:tcPr>
-            <w:tcW w:w="3174" w:type="dxa"/>
+          </w:p>
+        </w:tc>
+        <w:tc>
+          <w:tcPr>
+            <w:tcW w:w="2686" w:type="dxa"/>
             <w:tcBorders>
               <w:top w:val="single" w:sz="4" w:space="0" w:color="auto"/>
               <w:left w:val="single" w:sz="4" w:space="0" w:color="auto"/>
@@ -413,38 +2123,16 @@
                 <w:sz w:val="28"/>
                 <w:szCs w:val="28"/>
               </w:rPr>
-              <w:t>Add Loan</w:t>
-            </w:r>
-            <w:r>
-              <w:rPr>
-                <w:rFonts w:cs="Times New Roman"/>
-                <w:sz w:val="28"/>
-                <w:szCs w:val="28"/>
-              </w:rPr>
-              <w:t xml:space="preserve"> Slip</w:t>
-            </w:r>
-          </w:p>
-        </w:tc>
-        <w:tc>
-          <w:tcPr>
-            <w:tcW w:w="2686" w:type="dxa"/>
-            <w:tcBorders>
-              <w:top w:val="single" w:sz="4" w:space="0" w:color="auto"/>
-              <w:left w:val="single" w:sz="4" w:space="0" w:color="auto"/>
-              <w:bottom w:val="single" w:sz="4" w:space="0" w:color="auto"/>
-              <w:right w:val="single" w:sz="4" w:space="0" w:color="auto"/>
-            </w:tcBorders>
-            <w:vAlign w:val="center"/>
-          </w:tcPr>
-          <w:p>
-            <w:pPr>
-              <w:spacing w:before="120" w:line="360" w:lineRule="auto"/>
-              <w:rPr>
-                <w:rFonts w:cs="Times New Roman"/>
-                <w:sz w:val="28"/>
-                <w:szCs w:val="28"/>
-              </w:rPr>
-            </w:pPr>
+              <w:t xml:space="preserve">Add button </w:t>
+            </w:r>
+            <w:r>
+              <w:rPr>
+                <w:rFonts w:cs="Times New Roman"/>
+                <w:sz w:val="28"/>
+                <w:szCs w:val="28"/>
+              </w:rPr>
+              <w:t>Return Loan</w:t>
+            </w:r>
           </w:p>
         </w:tc>
         <w:tc>
@@ -474,7 +2162,7 @@
                 <w:sz w:val="28"/>
                 <w:szCs w:val="28"/>
               </w:rPr>
-              <w:t>Not done Edit Note</w:t>
+              <w:t>Done</w:t>
             </w:r>
           </w:p>
         </w:tc>
@@ -1372,7 +3060,7 @@
   <w:style w:type="paragraph" w:default="1" w:styleId="Normal">
     <w:name w:val="Normal"/>
     <w:qFormat/>
-    <w:rsid w:val="007A552D"/>
+    <w:rsid w:val="00FC77F5"/>
     <w:pPr>
       <w:spacing w:after="120" w:line="324" w:lineRule="auto"/>
       <w:jc w:val="both"/>
@@ -1947,7 +3635,7 @@
 </file>
 
 <file path=customXml/itemProps1.xml><?xml version="1.0" encoding="utf-8"?>
-<ds:datastoreItem xmlns:ds="http://schemas.openxmlformats.org/officeDocument/2006/customXml" ds:itemID="{530DB385-B175-4F54-8301-30AB6C46D8C3}">
+<ds:datastoreItem xmlns:ds="http://schemas.openxmlformats.org/officeDocument/2006/customXml" ds:itemID="{F3E110F0-9CA0-4BCD-AE1E-8CAEA80C75E1}">
   <ds:schemaRefs>
     <ds:schemaRef ds:uri="http://schemas.openxmlformats.org/officeDocument/2006/bibliography"/>
   </ds:schemaRefs>

</xml_diff>

<commit_message>
Update Lock and Delete
</commit_message>
<xml_diff>
--- a/PatchNote.docx
+++ b/PatchNote.docx
@@ -2978,25 +2978,7 @@
           <w:sz w:val="28"/>
           <w:szCs w:val="28"/>
         </w:rPr>
-        <w:t xml:space="preserve"> – 2</w:t>
-      </w:r>
-      <w:r>
-        <w:rPr>
-          <w:rFonts w:cs="Times New Roman"/>
-          <w:b/>
-          <w:sz w:val="28"/>
-          <w:szCs w:val="28"/>
-        </w:rPr>
-        <w:t>8</w:t>
-      </w:r>
-      <w:r>
-        <w:rPr>
-          <w:rFonts w:cs="Times New Roman"/>
-          <w:b/>
-          <w:sz w:val="28"/>
-          <w:szCs w:val="28"/>
-        </w:rPr>
-        <w:t>/12/2023</w:t>
+        <w:t xml:space="preserve"> – 28/12/2023</w:t>
       </w:r>
       <w:r>
         <w:rPr>
@@ -3439,8 +3421,721 @@
           <w:szCs w:val="28"/>
         </w:rPr>
       </w:pPr>
-      <w:bookmarkStart w:id="0" w:name="_GoBack"/>
-      <w:bookmarkEnd w:id="0"/>
+    </w:p>
+    <w:p>
+      <w:pPr>
+        <w:spacing w:after="160" w:line="259" w:lineRule="auto"/>
+        <w:jc w:val="left"/>
+        <w:rPr>
+          <w:rFonts w:cs="Times New Roman"/>
+          <w:b/>
+          <w:sz w:val="28"/>
+          <w:szCs w:val="28"/>
+        </w:rPr>
+      </w:pPr>
+      <w:r>
+        <w:rPr>
+          <w:rFonts w:cs="Times New Roman"/>
+          <w:b/>
+          <w:sz w:val="28"/>
+          <w:szCs w:val="28"/>
+        </w:rPr>
+        <w:t xml:space="preserve">[Date: </w:t>
+      </w:r>
+      <w:r>
+        <w:rPr>
+          <w:rFonts w:cs="Times New Roman"/>
+          <w:b/>
+          <w:sz w:val="28"/>
+          <w:szCs w:val="28"/>
+        </w:rPr>
+        <w:t>29</w:t>
+      </w:r>
+      <w:r>
+        <w:rPr>
+          <w:rFonts w:cs="Times New Roman"/>
+          <w:b/>
+          <w:sz w:val="28"/>
+          <w:szCs w:val="28"/>
+        </w:rPr>
+        <w:t>/</w:t>
+      </w:r>
+      <w:r>
+        <w:rPr>
+          <w:rFonts w:cs="Times New Roman"/>
+          <w:b/>
+          <w:sz w:val="28"/>
+          <w:szCs w:val="28"/>
+        </w:rPr>
+        <w:t>12</w:t>
+      </w:r>
+      <w:r>
+        <w:rPr>
+          <w:rFonts w:cs="Times New Roman"/>
+          <w:b/>
+          <w:sz w:val="28"/>
+          <w:szCs w:val="28"/>
+        </w:rPr>
+        <w:t>/2023</w:t>
+      </w:r>
+      <w:r>
+        <w:rPr>
+          <w:rFonts w:cs="Times New Roman"/>
+          <w:b/>
+          <w:sz w:val="28"/>
+          <w:szCs w:val="28"/>
+        </w:rPr>
+        <w:t xml:space="preserve"> – 3</w:t>
+      </w:r>
+      <w:r>
+        <w:rPr>
+          <w:rFonts w:cs="Times New Roman"/>
+          <w:b/>
+          <w:sz w:val="28"/>
+          <w:szCs w:val="28"/>
+        </w:rPr>
+        <w:t>2</w:t>
+      </w:r>
+      <w:r>
+        <w:rPr>
+          <w:rFonts w:cs="Times New Roman"/>
+          <w:b/>
+          <w:sz w:val="28"/>
+          <w:szCs w:val="28"/>
+        </w:rPr>
+        <w:t>/12/2023</w:t>
+      </w:r>
+      <w:r>
+        <w:rPr>
+          <w:rFonts w:cs="Times New Roman"/>
+          <w:b/>
+          <w:sz w:val="28"/>
+          <w:szCs w:val="28"/>
+        </w:rPr>
+        <w:t>]</w:t>
+      </w:r>
+    </w:p>
+    <w:tbl>
+      <w:tblPr>
+        <w:tblStyle w:val="TableGrid"/>
+        <w:tblW w:w="0" w:type="auto"/>
+        <w:tblInd w:w="0" w:type="dxa"/>
+        <w:tblLook w:val="04A0" w:firstRow="1" w:lastRow="0" w:firstColumn="1" w:lastColumn="0" w:noHBand="0" w:noVBand="1"/>
+      </w:tblPr>
+      <w:tblGrid>
+        <w:gridCol w:w="932"/>
+        <w:gridCol w:w="3174"/>
+        <w:gridCol w:w="2686"/>
+        <w:gridCol w:w="2270"/>
+      </w:tblGrid>
+      <w:tr>
+        <w:tc>
+          <w:tcPr>
+            <w:tcW w:w="932" w:type="dxa"/>
+            <w:tcBorders>
+              <w:top w:val="single" w:sz="4" w:space="0" w:color="auto"/>
+              <w:left w:val="single" w:sz="4" w:space="0" w:color="auto"/>
+              <w:bottom w:val="single" w:sz="4" w:space="0" w:color="auto"/>
+              <w:right w:val="single" w:sz="4" w:space="0" w:color="auto"/>
+            </w:tcBorders>
+            <w:hideMark/>
+          </w:tcPr>
+          <w:p>
+            <w:pPr>
+              <w:spacing w:before="120" w:line="360" w:lineRule="auto"/>
+              <w:rPr>
+                <w:rFonts w:cs="Times New Roman"/>
+                <w:sz w:val="28"/>
+                <w:szCs w:val="28"/>
+              </w:rPr>
+            </w:pPr>
+            <w:r>
+              <w:rPr>
+                <w:rFonts w:cs="Times New Roman"/>
+                <w:sz w:val="28"/>
+                <w:szCs w:val="28"/>
+              </w:rPr>
+              <w:t>Index</w:t>
+            </w:r>
+          </w:p>
+        </w:tc>
+        <w:tc>
+          <w:tcPr>
+            <w:tcW w:w="3174" w:type="dxa"/>
+            <w:tcBorders>
+              <w:top w:val="single" w:sz="4" w:space="0" w:color="auto"/>
+              <w:left w:val="single" w:sz="4" w:space="0" w:color="auto"/>
+              <w:bottom w:val="single" w:sz="4" w:space="0" w:color="auto"/>
+              <w:right w:val="single" w:sz="4" w:space="0" w:color="auto"/>
+            </w:tcBorders>
+            <w:hideMark/>
+          </w:tcPr>
+          <w:p>
+            <w:pPr>
+              <w:spacing w:before="120" w:line="360" w:lineRule="auto"/>
+              <w:rPr>
+                <w:rFonts w:cs="Times New Roman"/>
+                <w:sz w:val="28"/>
+                <w:szCs w:val="28"/>
+              </w:rPr>
+            </w:pPr>
+            <w:r>
+              <w:rPr>
+                <w:rFonts w:cs="Times New Roman"/>
+                <w:sz w:val="28"/>
+                <w:szCs w:val="28"/>
+              </w:rPr>
+              <w:t>Feature</w:t>
+            </w:r>
+          </w:p>
+        </w:tc>
+        <w:tc>
+          <w:tcPr>
+            <w:tcW w:w="2686" w:type="dxa"/>
+            <w:tcBorders>
+              <w:top w:val="single" w:sz="4" w:space="0" w:color="auto"/>
+              <w:left w:val="single" w:sz="4" w:space="0" w:color="auto"/>
+              <w:bottom w:val="single" w:sz="4" w:space="0" w:color="auto"/>
+              <w:right w:val="single" w:sz="4" w:space="0" w:color="auto"/>
+            </w:tcBorders>
+            <w:hideMark/>
+          </w:tcPr>
+          <w:p>
+            <w:pPr>
+              <w:spacing w:before="120" w:line="360" w:lineRule="auto"/>
+              <w:rPr>
+                <w:rFonts w:cs="Times New Roman"/>
+                <w:sz w:val="28"/>
+                <w:szCs w:val="28"/>
+              </w:rPr>
+            </w:pPr>
+            <w:r>
+              <w:rPr>
+                <w:rFonts w:cs="Times New Roman"/>
+                <w:sz w:val="28"/>
+                <w:szCs w:val="28"/>
+              </w:rPr>
+              <w:t>Description</w:t>
+            </w:r>
+          </w:p>
+        </w:tc>
+        <w:tc>
+          <w:tcPr>
+            <w:tcW w:w="2270" w:type="dxa"/>
+            <w:tcBorders>
+              <w:top w:val="single" w:sz="4" w:space="0" w:color="auto"/>
+              <w:left w:val="single" w:sz="4" w:space="0" w:color="auto"/>
+              <w:bottom w:val="single" w:sz="4" w:space="0" w:color="auto"/>
+              <w:right w:val="single" w:sz="4" w:space="0" w:color="auto"/>
+            </w:tcBorders>
+            <w:hideMark/>
+          </w:tcPr>
+          <w:p>
+            <w:pPr>
+              <w:spacing w:before="120" w:line="360" w:lineRule="auto"/>
+              <w:rPr>
+                <w:rFonts w:cs="Times New Roman"/>
+                <w:sz w:val="28"/>
+                <w:szCs w:val="28"/>
+              </w:rPr>
+            </w:pPr>
+            <w:r>
+              <w:rPr>
+                <w:rFonts w:cs="Times New Roman"/>
+                <w:sz w:val="28"/>
+                <w:szCs w:val="28"/>
+              </w:rPr>
+              <w:t>Status</w:t>
+            </w:r>
+          </w:p>
+        </w:tc>
+      </w:tr>
+      <w:tr>
+        <w:tc>
+          <w:tcPr>
+            <w:tcW w:w="932" w:type="dxa"/>
+            <w:tcBorders>
+              <w:top w:val="single" w:sz="4" w:space="0" w:color="auto"/>
+              <w:left w:val="single" w:sz="4" w:space="0" w:color="auto"/>
+              <w:bottom w:val="single" w:sz="4" w:space="0" w:color="auto"/>
+              <w:right w:val="single" w:sz="4" w:space="0" w:color="auto"/>
+            </w:tcBorders>
+            <w:vAlign w:val="center"/>
+          </w:tcPr>
+          <w:p>
+            <w:pPr>
+              <w:spacing w:before="120" w:line="360" w:lineRule="auto"/>
+              <w:rPr>
+                <w:rFonts w:cs="Times New Roman"/>
+                <w:sz w:val="28"/>
+                <w:szCs w:val="28"/>
+              </w:rPr>
+            </w:pPr>
+            <w:r>
+              <w:rPr>
+                <w:rFonts w:cs="Times New Roman"/>
+                <w:sz w:val="28"/>
+                <w:szCs w:val="28"/>
+              </w:rPr>
+              <w:t>1</w:t>
+            </w:r>
+          </w:p>
+        </w:tc>
+        <w:tc>
+          <w:tcPr>
+            <w:tcW w:w="3174" w:type="dxa"/>
+            <w:tcBorders>
+              <w:top w:val="single" w:sz="4" w:space="0" w:color="auto"/>
+              <w:left w:val="single" w:sz="4" w:space="0" w:color="auto"/>
+              <w:bottom w:val="single" w:sz="4" w:space="0" w:color="auto"/>
+              <w:right w:val="single" w:sz="4" w:space="0" w:color="auto"/>
+            </w:tcBorders>
+            <w:vAlign w:val="center"/>
+          </w:tcPr>
+          <w:p>
+            <w:pPr>
+              <w:spacing w:before="120" w:line="360" w:lineRule="auto"/>
+              <w:jc w:val="left"/>
+              <w:rPr>
+                <w:rFonts w:cs="Times New Roman"/>
+                <w:sz w:val="28"/>
+                <w:szCs w:val="28"/>
+              </w:rPr>
+            </w:pPr>
+            <w:r>
+              <w:rPr>
+                <w:rFonts w:cs="Times New Roman"/>
+                <w:sz w:val="28"/>
+                <w:szCs w:val="28"/>
+              </w:rPr>
+              <w:t>Add Statistical</w:t>
+            </w:r>
+          </w:p>
+        </w:tc>
+        <w:tc>
+          <w:tcPr>
+            <w:tcW w:w="2686" w:type="dxa"/>
+            <w:tcBorders>
+              <w:top w:val="single" w:sz="4" w:space="0" w:color="auto"/>
+              <w:left w:val="single" w:sz="4" w:space="0" w:color="auto"/>
+              <w:bottom w:val="single" w:sz="4" w:space="0" w:color="auto"/>
+              <w:right w:val="single" w:sz="4" w:space="0" w:color="auto"/>
+            </w:tcBorders>
+            <w:vAlign w:val="center"/>
+          </w:tcPr>
+          <w:p>
+            <w:pPr>
+              <w:spacing w:before="120" w:line="360" w:lineRule="auto"/>
+              <w:jc w:val="left"/>
+              <w:rPr>
+                <w:rFonts w:cs="Times New Roman"/>
+                <w:sz w:val="28"/>
+                <w:szCs w:val="28"/>
+              </w:rPr>
+            </w:pPr>
+          </w:p>
+        </w:tc>
+        <w:tc>
+          <w:tcPr>
+            <w:tcW w:w="2270" w:type="dxa"/>
+            <w:tcBorders>
+              <w:top w:val="single" w:sz="4" w:space="0" w:color="auto"/>
+              <w:left w:val="single" w:sz="4" w:space="0" w:color="auto"/>
+              <w:bottom w:val="single" w:sz="4" w:space="0" w:color="auto"/>
+              <w:right w:val="single" w:sz="4" w:space="0" w:color="auto"/>
+            </w:tcBorders>
+            <w:vAlign w:val="center"/>
+          </w:tcPr>
+          <w:p>
+            <w:pPr>
+              <w:spacing w:before="120" w:line="360" w:lineRule="auto"/>
+              <w:rPr>
+                <w:rFonts w:cs="Times New Roman"/>
+                <w:sz w:val="28"/>
+                <w:szCs w:val="28"/>
+              </w:rPr>
+            </w:pPr>
+            <w:r>
+              <w:rPr>
+                <w:rFonts w:cs="Times New Roman"/>
+                <w:sz w:val="28"/>
+                <w:szCs w:val="28"/>
+              </w:rPr>
+              <w:t>Done</w:t>
+            </w:r>
+          </w:p>
+        </w:tc>
+      </w:tr>
+      <w:tr>
+        <w:tc>
+          <w:tcPr>
+            <w:tcW w:w="932" w:type="dxa"/>
+            <w:tcBorders>
+              <w:top w:val="single" w:sz="4" w:space="0" w:color="auto"/>
+              <w:left w:val="single" w:sz="4" w:space="0" w:color="auto"/>
+              <w:bottom w:val="single" w:sz="4" w:space="0" w:color="auto"/>
+              <w:right w:val="single" w:sz="4" w:space="0" w:color="auto"/>
+            </w:tcBorders>
+            <w:vAlign w:val="center"/>
+          </w:tcPr>
+          <w:p>
+            <w:pPr>
+              <w:spacing w:before="120" w:line="360" w:lineRule="auto"/>
+              <w:rPr>
+                <w:rFonts w:cs="Times New Roman"/>
+                <w:sz w:val="28"/>
+                <w:szCs w:val="28"/>
+              </w:rPr>
+            </w:pPr>
+            <w:r>
+              <w:rPr>
+                <w:rFonts w:cs="Times New Roman"/>
+                <w:sz w:val="28"/>
+                <w:szCs w:val="28"/>
+              </w:rPr>
+              <w:t>2</w:t>
+            </w:r>
+          </w:p>
+        </w:tc>
+        <w:tc>
+          <w:tcPr>
+            <w:tcW w:w="3174" w:type="dxa"/>
+            <w:tcBorders>
+              <w:top w:val="single" w:sz="4" w:space="0" w:color="auto"/>
+              <w:left w:val="single" w:sz="4" w:space="0" w:color="auto"/>
+              <w:bottom w:val="single" w:sz="4" w:space="0" w:color="auto"/>
+              <w:right w:val="single" w:sz="4" w:space="0" w:color="auto"/>
+            </w:tcBorders>
+            <w:vAlign w:val="center"/>
+          </w:tcPr>
+          <w:p>
+            <w:pPr>
+              <w:spacing w:before="120" w:line="360" w:lineRule="auto"/>
+              <w:jc w:val="left"/>
+              <w:rPr>
+                <w:rFonts w:cs="Times New Roman"/>
+                <w:sz w:val="28"/>
+                <w:szCs w:val="28"/>
+              </w:rPr>
+            </w:pPr>
+            <w:r>
+              <w:rPr>
+                <w:rFonts w:cs="Times New Roman"/>
+                <w:sz w:val="28"/>
+                <w:szCs w:val="28"/>
+              </w:rPr>
+              <w:t>Update layout secondary window</w:t>
+            </w:r>
+          </w:p>
+        </w:tc>
+        <w:tc>
+          <w:tcPr>
+            <w:tcW w:w="2686" w:type="dxa"/>
+            <w:tcBorders>
+              <w:top w:val="single" w:sz="4" w:space="0" w:color="auto"/>
+              <w:left w:val="single" w:sz="4" w:space="0" w:color="auto"/>
+              <w:bottom w:val="single" w:sz="4" w:space="0" w:color="auto"/>
+              <w:right w:val="single" w:sz="4" w:space="0" w:color="auto"/>
+            </w:tcBorders>
+            <w:vAlign w:val="center"/>
+          </w:tcPr>
+          <w:p>
+            <w:pPr>
+              <w:spacing w:before="120" w:line="360" w:lineRule="auto"/>
+              <w:rPr>
+                <w:rFonts w:cs="Times New Roman"/>
+                <w:sz w:val="28"/>
+                <w:szCs w:val="28"/>
+              </w:rPr>
+            </w:pPr>
+          </w:p>
+        </w:tc>
+        <w:tc>
+          <w:tcPr>
+            <w:tcW w:w="2270" w:type="dxa"/>
+            <w:tcBorders>
+              <w:top w:val="single" w:sz="4" w:space="0" w:color="auto"/>
+              <w:left w:val="single" w:sz="4" w:space="0" w:color="auto"/>
+              <w:bottom w:val="single" w:sz="4" w:space="0" w:color="auto"/>
+              <w:right w:val="single" w:sz="4" w:space="0" w:color="auto"/>
+            </w:tcBorders>
+            <w:vAlign w:val="center"/>
+          </w:tcPr>
+          <w:p>
+            <w:pPr>
+              <w:spacing w:before="120" w:line="360" w:lineRule="auto"/>
+              <w:jc w:val="left"/>
+              <w:rPr>
+                <w:rFonts w:cs="Times New Roman"/>
+                <w:sz w:val="28"/>
+                <w:szCs w:val="28"/>
+              </w:rPr>
+            </w:pPr>
+            <w:r>
+              <w:rPr>
+                <w:rFonts w:cs="Times New Roman"/>
+                <w:sz w:val="28"/>
+                <w:szCs w:val="28"/>
+              </w:rPr>
+              <w:t>Done</w:t>
+            </w:r>
+          </w:p>
+        </w:tc>
+      </w:tr>
+      <w:tr>
+        <w:tc>
+          <w:tcPr>
+            <w:tcW w:w="932" w:type="dxa"/>
+            <w:tcBorders>
+              <w:top w:val="single" w:sz="4" w:space="0" w:color="auto"/>
+              <w:left w:val="single" w:sz="4" w:space="0" w:color="auto"/>
+              <w:bottom w:val="single" w:sz="4" w:space="0" w:color="auto"/>
+              <w:right w:val="single" w:sz="4" w:space="0" w:color="auto"/>
+            </w:tcBorders>
+            <w:vAlign w:val="center"/>
+          </w:tcPr>
+          <w:p>
+            <w:pPr>
+              <w:spacing w:before="120" w:line="360" w:lineRule="auto"/>
+              <w:rPr>
+                <w:rFonts w:cs="Times New Roman"/>
+                <w:sz w:val="28"/>
+                <w:szCs w:val="28"/>
+              </w:rPr>
+            </w:pPr>
+            <w:r>
+              <w:rPr>
+                <w:rFonts w:cs="Times New Roman"/>
+                <w:sz w:val="28"/>
+                <w:szCs w:val="28"/>
+              </w:rPr>
+              <w:t>3</w:t>
+            </w:r>
+          </w:p>
+        </w:tc>
+        <w:tc>
+          <w:tcPr>
+            <w:tcW w:w="3174" w:type="dxa"/>
+            <w:tcBorders>
+              <w:top w:val="single" w:sz="4" w:space="0" w:color="auto"/>
+              <w:left w:val="single" w:sz="4" w:space="0" w:color="auto"/>
+              <w:bottom w:val="single" w:sz="4" w:space="0" w:color="auto"/>
+              <w:right w:val="single" w:sz="4" w:space="0" w:color="auto"/>
+            </w:tcBorders>
+            <w:vAlign w:val="center"/>
+          </w:tcPr>
+          <w:p>
+            <w:pPr>
+              <w:spacing w:before="120" w:line="360" w:lineRule="auto"/>
+              <w:jc w:val="left"/>
+              <w:rPr>
+                <w:rFonts w:cs="Times New Roman"/>
+                <w:sz w:val="28"/>
+                <w:szCs w:val="28"/>
+              </w:rPr>
+            </w:pPr>
+            <w:r>
+              <w:rPr>
+                <w:rFonts w:cs="Times New Roman"/>
+                <w:sz w:val="28"/>
+                <w:szCs w:val="28"/>
+              </w:rPr>
+              <w:t>Update layout loan</w:t>
+            </w:r>
+          </w:p>
+        </w:tc>
+        <w:tc>
+          <w:tcPr>
+            <w:tcW w:w="2686" w:type="dxa"/>
+            <w:tcBorders>
+              <w:top w:val="single" w:sz="4" w:space="0" w:color="auto"/>
+              <w:left w:val="single" w:sz="4" w:space="0" w:color="auto"/>
+              <w:bottom w:val="single" w:sz="4" w:space="0" w:color="auto"/>
+              <w:right w:val="single" w:sz="4" w:space="0" w:color="auto"/>
+            </w:tcBorders>
+            <w:vAlign w:val="center"/>
+          </w:tcPr>
+          <w:p>
+            <w:pPr>
+              <w:spacing w:before="120" w:line="360" w:lineRule="auto"/>
+              <w:rPr>
+                <w:rFonts w:cs="Times New Roman"/>
+                <w:sz w:val="28"/>
+                <w:szCs w:val="28"/>
+              </w:rPr>
+            </w:pPr>
+          </w:p>
+        </w:tc>
+        <w:tc>
+          <w:tcPr>
+            <w:tcW w:w="2270" w:type="dxa"/>
+            <w:tcBorders>
+              <w:top w:val="single" w:sz="4" w:space="0" w:color="auto"/>
+              <w:left w:val="single" w:sz="4" w:space="0" w:color="auto"/>
+              <w:bottom w:val="single" w:sz="4" w:space="0" w:color="auto"/>
+              <w:right w:val="single" w:sz="4" w:space="0" w:color="auto"/>
+            </w:tcBorders>
+            <w:vAlign w:val="center"/>
+          </w:tcPr>
+          <w:p>
+            <w:pPr>
+              <w:spacing w:before="120" w:line="360" w:lineRule="auto"/>
+              <w:jc w:val="left"/>
+              <w:rPr>
+                <w:rFonts w:cs="Times New Roman"/>
+                <w:sz w:val="28"/>
+                <w:szCs w:val="28"/>
+              </w:rPr>
+            </w:pPr>
+            <w:r>
+              <w:rPr>
+                <w:rFonts w:cs="Times New Roman"/>
+                <w:sz w:val="28"/>
+                <w:szCs w:val="28"/>
+              </w:rPr>
+              <w:t>Done</w:t>
+            </w:r>
+          </w:p>
+        </w:tc>
+      </w:tr>
+      <w:tr>
+        <w:tc>
+          <w:tcPr>
+            <w:tcW w:w="932" w:type="dxa"/>
+            <w:tcBorders>
+              <w:top w:val="single" w:sz="4" w:space="0" w:color="auto"/>
+              <w:left w:val="single" w:sz="4" w:space="0" w:color="auto"/>
+              <w:bottom w:val="single" w:sz="4" w:space="0" w:color="auto"/>
+              <w:right w:val="single" w:sz="4" w:space="0" w:color="auto"/>
+            </w:tcBorders>
+            <w:vAlign w:val="center"/>
+          </w:tcPr>
+          <w:p>
+            <w:pPr>
+              <w:spacing w:before="120" w:line="360" w:lineRule="auto"/>
+              <w:rPr>
+                <w:rFonts w:cs="Times New Roman"/>
+                <w:sz w:val="28"/>
+                <w:szCs w:val="28"/>
+              </w:rPr>
+            </w:pPr>
+            <w:r>
+              <w:rPr>
+                <w:rFonts w:cs="Times New Roman"/>
+                <w:sz w:val="28"/>
+                <w:szCs w:val="28"/>
+              </w:rPr>
+              <w:t>4</w:t>
+            </w:r>
+          </w:p>
+        </w:tc>
+        <w:tc>
+          <w:tcPr>
+            <w:tcW w:w="3174" w:type="dxa"/>
+            <w:tcBorders>
+              <w:top w:val="single" w:sz="4" w:space="0" w:color="auto"/>
+              <w:left w:val="single" w:sz="4" w:space="0" w:color="auto"/>
+              <w:bottom w:val="single" w:sz="4" w:space="0" w:color="auto"/>
+              <w:right w:val="single" w:sz="4" w:space="0" w:color="auto"/>
+            </w:tcBorders>
+            <w:vAlign w:val="center"/>
+          </w:tcPr>
+          <w:p>
+            <w:pPr>
+              <w:spacing w:before="120" w:line="360" w:lineRule="auto"/>
+              <w:jc w:val="left"/>
+              <w:rPr>
+                <w:rFonts w:cs="Times New Roman"/>
+                <w:sz w:val="28"/>
+                <w:szCs w:val="28"/>
+              </w:rPr>
+            </w:pPr>
+            <w:r>
+              <w:rPr>
+                <w:rFonts w:cs="Times New Roman"/>
+                <w:sz w:val="28"/>
+                <w:szCs w:val="28"/>
+              </w:rPr>
+              <w:t>Add Lock and Delete</w:t>
+            </w:r>
+          </w:p>
+        </w:tc>
+        <w:tc>
+          <w:tcPr>
+            <w:tcW w:w="2686" w:type="dxa"/>
+            <w:tcBorders>
+              <w:top w:val="single" w:sz="4" w:space="0" w:color="auto"/>
+              <w:left w:val="single" w:sz="4" w:space="0" w:color="auto"/>
+              <w:bottom w:val="single" w:sz="4" w:space="0" w:color="auto"/>
+              <w:right w:val="single" w:sz="4" w:space="0" w:color="auto"/>
+            </w:tcBorders>
+            <w:vAlign w:val="center"/>
+          </w:tcPr>
+          <w:p>
+            <w:pPr>
+              <w:spacing w:before="120" w:line="360" w:lineRule="auto"/>
+              <w:rPr>
+                <w:rFonts w:cs="Times New Roman"/>
+                <w:sz w:val="28"/>
+                <w:szCs w:val="28"/>
+              </w:rPr>
+            </w:pPr>
+          </w:p>
+        </w:tc>
+        <w:tc>
+          <w:tcPr>
+            <w:tcW w:w="2270" w:type="dxa"/>
+            <w:tcBorders>
+              <w:top w:val="single" w:sz="4" w:space="0" w:color="auto"/>
+              <w:left w:val="single" w:sz="4" w:space="0" w:color="auto"/>
+              <w:bottom w:val="single" w:sz="4" w:space="0" w:color="auto"/>
+              <w:right w:val="single" w:sz="4" w:space="0" w:color="auto"/>
+            </w:tcBorders>
+            <w:vAlign w:val="center"/>
+          </w:tcPr>
+          <w:p>
+            <w:pPr>
+              <w:spacing w:before="120" w:line="360" w:lineRule="auto"/>
+              <w:jc w:val="left"/>
+              <w:rPr>
+                <w:rFonts w:cs="Times New Roman"/>
+                <w:sz w:val="28"/>
+                <w:szCs w:val="28"/>
+              </w:rPr>
+            </w:pPr>
+            <w:r>
+              <w:rPr>
+                <w:rFonts w:cs="Times New Roman"/>
+                <w:sz w:val="28"/>
+                <w:szCs w:val="28"/>
+              </w:rPr>
+              <w:t>Done</w:t>
+            </w:r>
+            <w:bookmarkStart w:id="0" w:name="_GoBack"/>
+            <w:bookmarkEnd w:id="0"/>
+          </w:p>
+        </w:tc>
+      </w:tr>
+    </w:tbl>
+    <w:p>
+      <w:pPr>
+        <w:spacing w:before="120" w:line="360" w:lineRule="auto"/>
+        <w:rPr>
+          <w:rFonts w:cs="Times New Roman"/>
+          <w:sz w:val="28"/>
+          <w:szCs w:val="28"/>
+        </w:rPr>
+      </w:pPr>
+    </w:p>
+    <w:p>
+      <w:pPr>
+        <w:spacing w:before="120" w:line="360" w:lineRule="auto"/>
+        <w:rPr>
+          <w:rFonts w:cs="Times New Roman"/>
+          <w:sz w:val="28"/>
+          <w:szCs w:val="28"/>
+        </w:rPr>
+      </w:pPr>
     </w:p>
     <w:p>
       <w:pPr>
@@ -4899,7 +5594,7 @@
 </file>
 
 <file path=customXml/itemProps1.xml><?xml version="1.0" encoding="utf-8"?>
-<ds:datastoreItem xmlns:ds="http://schemas.openxmlformats.org/officeDocument/2006/customXml" ds:itemID="{4BED9469-887F-4A95-B025-CAC40EAA4828}">
+<ds:datastoreItem xmlns:ds="http://schemas.openxmlformats.org/officeDocument/2006/customXml" ds:itemID="{F0736F11-8AA1-49C8-8F1F-7C40EC421DA8}">
   <ds:schemaRefs>
     <ds:schemaRef ds:uri="http://schemas.openxmlformats.org/officeDocument/2006/bibliography"/>
   </ds:schemaRefs>

</xml_diff>